<commit_message>
Update project-proposal.docx to mention milestones
</commit_message>
<xml_diff>
--- a/project-proposal.docx
+++ b/project-proposal.docx
@@ -918,7 +918,7 @@
           <w:rFonts w:asciiTheme="minorEastAsia" w:hAnsiTheme="minorEastAsia"/>
           <w:sz w:val="22"/>
         </w:rPr>
-        <w:t xml:space="preserve"> as a Racket program</w:t>
+        <w:t xml:space="preserve"> language into a Racket file</w:t>
       </w:r>
       <w:r>
         <w:rPr>
@@ -957,37 +957,169 @@
           <w:sz w:val="22"/>
         </w:rPr>
         <w:tab/>
-        <w:t xml:space="preserve">To realize the language, we will split it into multiple milestones and have specific goals </w:t>
+        <w:t xml:space="preserve">To realize the language, we will split </w:t>
+      </w:r>
+      <w:r>
+        <w:rPr>
+          <w:rFonts w:asciiTheme="minorEastAsia" w:hAnsiTheme="minorEastAsia"/>
+          <w:sz w:val="22"/>
+        </w:rPr>
+        <w:t xml:space="preserve">the project </w:t>
+      </w:r>
+      <w:r>
+        <w:rPr>
+          <w:rFonts w:asciiTheme="minorEastAsia" w:hAnsiTheme="minorEastAsia"/>
+          <w:sz w:val="22"/>
+        </w:rPr>
+        <w:t>into multiple milestones</w:t>
+      </w:r>
+      <w:r>
+        <w:rPr>
+          <w:rFonts w:asciiTheme="minorEastAsia" w:hAnsiTheme="minorEastAsia"/>
+          <w:sz w:val="22"/>
+        </w:rPr>
+        <w:t xml:space="preserve">. The first step in our strategy is to perform sufficient background research on relevant topics. </w:t>
+      </w:r>
+      <w:r>
+        <w:rPr>
+          <w:rFonts w:asciiTheme="minorEastAsia" w:hAnsiTheme="minorEastAsia"/>
+          <w:sz w:val="22"/>
+        </w:rPr>
+        <w:t xml:space="preserve">The key research topic would be methods to convert logic formulas into circuit diagrams. Consequently, this would </w:t>
+      </w:r>
+      <w:r>
+        <w:rPr>
+          <w:rFonts w:asciiTheme="minorEastAsia" w:hAnsiTheme="minorEastAsia"/>
+          <w:sz w:val="22"/>
+        </w:rPr>
+        <w:t>involve researching about</w:t>
+      </w:r>
+      <w:r>
+        <w:rPr>
+          <w:rFonts w:asciiTheme="minorEastAsia" w:hAnsiTheme="minorEastAsia"/>
+          <w:sz w:val="22"/>
+        </w:rPr>
+        <w:t xml:space="preserve"> formula parsing, </w:t>
+      </w:r>
+      <w:r>
+        <w:rPr>
+          <w:rFonts w:asciiTheme="minorEastAsia" w:hAnsiTheme="minorEastAsia"/>
+          <w:sz w:val="22"/>
+        </w:rPr>
+        <w:t>simplification of logic expressions</w:t>
+      </w:r>
+      <w:r>
+        <w:rPr>
+          <w:rFonts w:asciiTheme="minorEastAsia" w:hAnsiTheme="minorEastAsia"/>
+          <w:sz w:val="22"/>
+        </w:rPr>
+        <w:t xml:space="preserve">, diagram generation, </w:t>
+      </w:r>
+      <w:r>
+        <w:rPr>
+          <w:rFonts w:asciiTheme="minorEastAsia" w:hAnsiTheme="minorEastAsia"/>
+          <w:sz w:val="22"/>
+        </w:rPr>
+        <w:t xml:space="preserve">image creation </w:t>
+      </w:r>
+      <w:r>
+        <w:rPr>
+          <w:rFonts w:asciiTheme="minorEastAsia" w:hAnsiTheme="minorEastAsia"/>
+          <w:sz w:val="22"/>
+        </w:rPr>
+        <w:t>for</w:t>
+      </w:r>
+      <w:r>
+        <w:rPr>
+          <w:rFonts w:asciiTheme="minorEastAsia" w:hAnsiTheme="minorEastAsia"/>
+          <w:sz w:val="22"/>
+        </w:rPr>
+        <w:t xml:space="preserve"> functional programming</w:t>
+      </w:r>
+      <w:r>
+        <w:rPr>
+          <w:rFonts w:asciiTheme="minorEastAsia" w:hAnsiTheme="minorEastAsia"/>
+          <w:sz w:val="22"/>
+        </w:rPr>
+        <w:t xml:space="preserve"> (or recursive algorithms)</w:t>
+      </w:r>
+      <w:r>
+        <w:rPr>
+          <w:rFonts w:asciiTheme="minorEastAsia" w:hAnsiTheme="minorEastAsia"/>
+          <w:sz w:val="22"/>
+        </w:rPr>
+        <w:t xml:space="preserve">. </w:t>
+      </w:r>
+      <w:r>
+        <w:rPr>
+          <w:rFonts w:asciiTheme="minorEastAsia" w:hAnsiTheme="minorEastAsia"/>
+          <w:sz w:val="22"/>
+        </w:rPr>
+        <w:t>All group members will contribute to the research of these core topics above. Furthermore, a</w:t>
+      </w:r>
+      <w:r>
+        <w:rPr>
+          <w:rFonts w:asciiTheme="minorEastAsia" w:hAnsiTheme="minorEastAsia"/>
+          <w:sz w:val="22"/>
+        </w:rPr>
+        <w:t>s the Racket pict library is core to our language interpreter</w:t>
+      </w:r>
+      <w:r>
+        <w:rPr>
+          <w:rFonts w:asciiTheme="minorEastAsia" w:hAnsiTheme="minorEastAsia"/>
+          <w:sz w:val="22"/>
+        </w:rPr>
+        <w:t xml:space="preserve">, we will likely dedicate 1-2 members to specially focus on the documentations, tutorials and demos </w:t>
+      </w:r>
+      <w:r>
+        <w:rPr>
+          <w:rFonts w:asciiTheme="minorEastAsia" w:hAnsiTheme="minorEastAsia"/>
+          <w:sz w:val="22"/>
+        </w:rPr>
+        <w:lastRenderedPageBreak/>
+        <w:t xml:space="preserve">involving the use of the library. </w:t>
+      </w:r>
+      <w:r>
+        <w:rPr>
+          <w:rFonts w:asciiTheme="minorEastAsia" w:hAnsiTheme="minorEastAsia"/>
+          <w:sz w:val="22"/>
+        </w:rPr>
+        <w:t xml:space="preserve">Some other topics that we will might also conduct research on include syntax choices, </w:t>
+      </w:r>
+      <w:r>
+        <w:rPr>
+          <w:rFonts w:asciiTheme="minorEastAsia" w:hAnsiTheme="minorEastAsia"/>
+          <w:sz w:val="22"/>
+        </w:rPr>
+        <w:t xml:space="preserve">impact in educational settings and possible GUI designs etc. Once we have completed most of the research (1 week before background research report submission), we will compile our results into a single </w:t>
+      </w:r>
+      <w:r>
+        <w:rPr>
+          <w:rFonts w:asciiTheme="minorEastAsia" w:hAnsiTheme="minorEastAsia"/>
+          <w:sz w:val="22"/>
+        </w:rPr>
+        <w:t xml:space="preserve">background research document highlighting our research on the topic. </w:t>
+      </w:r>
+    </w:p>
+    <w:p>
+      <w:pPr>
+        <w:spacing w:line="480" w:lineRule="auto"/>
+        <w:jc w:val="left"/>
+        <w:rPr>
+          <w:rFonts w:asciiTheme="minorEastAsia" w:hAnsiTheme="minorEastAsia"/>
+          <w:sz w:val="22"/>
+        </w:rPr>
+      </w:pPr>
+      <w:r>
+        <w:rPr>
+          <w:rFonts w:asciiTheme="minorEastAsia" w:hAnsiTheme="minorEastAsia"/>
+          <w:sz w:val="22"/>
+        </w:rPr>
+        <w:tab/>
+        <w:t>The next milestone of our project is the proof of concept and plan</w:t>
       </w:r>
       <w:bookmarkStart w:id="0" w:name="_GoBack"/>
       <w:bookmarkEnd w:id="0"/>
-      <w:r>
-        <w:rPr>
-          <w:rFonts w:asciiTheme="minorEastAsia" w:hAnsiTheme="minorEastAsia"/>
-          <w:sz w:val="22"/>
-        </w:rPr>
-        <w:t>for each one.</w:t>
-      </w:r>
-    </w:p>
-    <w:p>
-      <w:pPr>
-        <w:spacing w:line="480" w:lineRule="auto"/>
-        <w:jc w:val="left"/>
-        <w:rPr>
-          <w:rFonts w:asciiTheme="minorEastAsia" w:hAnsiTheme="minorEastAsia"/>
-          <w:sz w:val="22"/>
-        </w:rPr>
-      </w:pPr>
-    </w:p>
-    <w:p>
-      <w:pPr>
-        <w:spacing w:line="480" w:lineRule="auto"/>
-        <w:jc w:val="left"/>
-        <w:rPr>
-          <w:rFonts w:asciiTheme="minorEastAsia" w:hAnsiTheme="minorEastAsia"/>
-          <w:sz w:val="22"/>
-        </w:rPr>
-      </w:pPr>
     </w:p>
     <w:p>
       <w:pPr>
@@ -1212,6 +1344,7 @@
           <w:sz w:val="24"/>
           <w:szCs w:val="24"/>
         </w:rPr>
+        <w:lastRenderedPageBreak/>
         <w:t>P</w:t>
       </w:r>
       <w:r>
@@ -2328,7 +2461,7 @@
 </file>
 
 <file path=customXml/itemProps2.xml><?xml version="1.0" encoding="utf-8"?>
-<ds:datastoreItem xmlns:ds="http://schemas.openxmlformats.org/officeDocument/2006/customXml" ds:itemID="{788EF354-159F-4E1B-87A4-472698952B8F}">
+<ds:datastoreItem xmlns:ds="http://schemas.openxmlformats.org/officeDocument/2006/customXml" ds:itemID="{B7326D03-9CE1-420C-BABC-F6CF1DE61525}">
   <ds:schemaRefs>
     <ds:schemaRef ds:uri="http://schemas.openxmlformats.org/officeDocument/2006/bibliography"/>
   </ds:schemaRefs>

</xml_diff>

<commit_message>
Update project-proposal.docx with core goal and full goal
</commit_message>
<xml_diff>
--- a/project-proposal.docx
+++ b/project-proposal.docx
@@ -1002,14 +1002,7 @@
           <w:rFonts w:asciiTheme="minorEastAsia" w:hAnsiTheme="minorEastAsia"/>
           <w:sz w:val="22"/>
         </w:rPr>
-        <w:t>LELCL</w:t>
-      </w:r>
-      <w:r>
-        <w:rPr>
-          <w:rFonts w:asciiTheme="minorEastAsia" w:hAnsiTheme="minorEastAsia"/>
-          <w:sz w:val="22"/>
-        </w:rPr>
-        <w:t xml:space="preserve"> </w:t>
+        <w:t xml:space="preserve">LELCL </w:t>
       </w:r>
       <w:r>
         <w:rPr>
@@ -1092,150 +1085,32 @@
           <w:sz w:val="22"/>
         </w:rPr>
         <w:tab/>
-        <w:t xml:space="preserve">To realize the language, we will split </w:t>
-      </w:r>
-      <w:r>
-        <w:rPr>
-          <w:rFonts w:asciiTheme="minorEastAsia" w:hAnsiTheme="minorEastAsia"/>
-          <w:sz w:val="22"/>
-        </w:rPr>
-        <w:t xml:space="preserve">the project </w:t>
-      </w:r>
-      <w:r>
-        <w:rPr>
-          <w:rFonts w:asciiTheme="minorEastAsia" w:hAnsiTheme="minorEastAsia"/>
-          <w:sz w:val="22"/>
-        </w:rPr>
-        <w:t>into multiple milestones</w:t>
-      </w:r>
-      <w:r>
-        <w:rPr>
-          <w:rFonts w:asciiTheme="minorEastAsia" w:hAnsiTheme="minorEastAsia"/>
-          <w:sz w:val="22"/>
-        </w:rPr>
-        <w:t xml:space="preserve">. The first step in our strategy is to perform </w:t>
-      </w:r>
-      <w:proofErr w:type="gramStart"/>
-      <w:r>
-        <w:rPr>
-          <w:rFonts w:asciiTheme="minorEastAsia" w:hAnsiTheme="minorEastAsia"/>
-          <w:sz w:val="22"/>
-        </w:rPr>
-        <w:t>sufficient</w:t>
-      </w:r>
-      <w:proofErr w:type="gramEnd"/>
-      <w:r>
-        <w:rPr>
-          <w:rFonts w:asciiTheme="minorEastAsia" w:hAnsiTheme="minorEastAsia"/>
-          <w:sz w:val="22"/>
-        </w:rPr>
-        <w:t xml:space="preserve"> background research on relevant topics. </w:t>
-      </w:r>
-      <w:r>
-        <w:rPr>
-          <w:rFonts w:asciiTheme="minorEastAsia" w:hAnsiTheme="minorEastAsia"/>
-          <w:sz w:val="22"/>
-        </w:rPr>
-        <w:t xml:space="preserve">The </w:t>
-      </w:r>
-      <w:r>
-        <w:rPr>
-          <w:rFonts w:asciiTheme="minorEastAsia" w:hAnsiTheme="minorEastAsia"/>
-          <w:sz w:val="22"/>
-        </w:rPr>
-        <w:t>central</w:t>
-      </w:r>
-      <w:r>
-        <w:rPr>
-          <w:rFonts w:asciiTheme="minorEastAsia" w:hAnsiTheme="minorEastAsia"/>
-          <w:sz w:val="22"/>
-        </w:rPr>
-        <w:t xml:space="preserve"> research topic would be methods to convert logic formulas into circuit diagrams. Consequently, this would </w:t>
-      </w:r>
-      <w:r>
-        <w:rPr>
-          <w:rFonts w:asciiTheme="minorEastAsia" w:hAnsiTheme="minorEastAsia"/>
-          <w:sz w:val="22"/>
-        </w:rPr>
-        <w:t>involve researching about</w:t>
-      </w:r>
-      <w:r>
-        <w:rPr>
-          <w:rFonts w:asciiTheme="minorEastAsia" w:hAnsiTheme="minorEastAsia"/>
-          <w:sz w:val="22"/>
-        </w:rPr>
-        <w:t xml:space="preserve"> formula parsing, </w:t>
-      </w:r>
-      <w:r>
-        <w:rPr>
-          <w:rFonts w:asciiTheme="minorEastAsia" w:hAnsiTheme="minorEastAsia"/>
-          <w:sz w:val="22"/>
-        </w:rPr>
-        <w:t>simplification of logic expressions</w:t>
-      </w:r>
-      <w:r>
-        <w:rPr>
-          <w:rFonts w:asciiTheme="minorEastAsia" w:hAnsiTheme="minorEastAsia"/>
-          <w:sz w:val="22"/>
-        </w:rPr>
-        <w:t xml:space="preserve">, diagram generation, </w:t>
-      </w:r>
-      <w:r>
-        <w:rPr>
-          <w:rFonts w:asciiTheme="minorEastAsia" w:hAnsiTheme="minorEastAsia"/>
-          <w:sz w:val="22"/>
-        </w:rPr>
-        <w:t xml:space="preserve">image creation </w:t>
-      </w:r>
-      <w:r>
-        <w:rPr>
-          <w:rFonts w:asciiTheme="minorEastAsia" w:hAnsiTheme="minorEastAsia"/>
-          <w:sz w:val="22"/>
-        </w:rPr>
-        <w:t>for</w:t>
-      </w:r>
-      <w:r>
-        <w:rPr>
-          <w:rFonts w:asciiTheme="minorEastAsia" w:hAnsiTheme="minorEastAsia"/>
-          <w:sz w:val="22"/>
-        </w:rPr>
-        <w:t xml:space="preserve"> functional programming</w:t>
-      </w:r>
-      <w:r>
-        <w:rPr>
-          <w:rFonts w:asciiTheme="minorEastAsia" w:hAnsiTheme="minorEastAsia"/>
-          <w:sz w:val="22"/>
-        </w:rPr>
-        <w:t xml:space="preserve"> (or recursive algorithms)</w:t>
-      </w:r>
-      <w:r>
-        <w:rPr>
-          <w:rFonts w:asciiTheme="minorEastAsia" w:hAnsiTheme="minorEastAsia"/>
-          <w:sz w:val="22"/>
-        </w:rPr>
-        <w:t xml:space="preserve">. </w:t>
-      </w:r>
-      <w:r>
-        <w:rPr>
-          <w:rFonts w:asciiTheme="minorEastAsia" w:hAnsiTheme="minorEastAsia"/>
-          <w:sz w:val="22"/>
-        </w:rPr>
-        <w:t>All group members will contribute to the research of these core topics above. Furthermore, a</w:t>
-      </w:r>
-      <w:r>
-        <w:rPr>
-          <w:rFonts w:asciiTheme="minorEastAsia" w:hAnsiTheme="minorEastAsia"/>
-          <w:sz w:val="22"/>
-        </w:rPr>
-        <w:t xml:space="preserve">s the Racket </w:t>
+      </w:r>
+      <w:r>
+        <w:rPr>
+          <w:rFonts w:asciiTheme="minorEastAsia" w:hAnsiTheme="minorEastAsia"/>
+          <w:sz w:val="22"/>
+        </w:rPr>
+        <w:t>Our core goal is for the language to be able to convert simple logical expressions into their corresponding circuit diagram. (</w:t>
+      </w:r>
+      <w:r>
+        <w:rPr>
+          <w:rFonts w:asciiTheme="minorEastAsia" w:hAnsiTheme="minorEastAsia"/>
+          <w:b/>
+          <w:bCs/>
+          <w:sz w:val="22"/>
+        </w:rPr>
+        <w:t xml:space="preserve">INSERT PHOTO from </w:t>
       </w:r>
       <w:proofErr w:type="spellStart"/>
       <w:r>
         <w:rPr>
           <w:rFonts w:asciiTheme="minorEastAsia" w:hAnsiTheme="minorEastAsia"/>
-          <w:sz w:val="22"/>
-        </w:rPr>
-        <w:t>pict</w:t>
+          <w:b/>
+          <w:bCs/>
+          <w:sz w:val="22"/>
+        </w:rPr>
+        <w:t>Logism</w:t>
       </w:r>
       <w:proofErr w:type="spellEnd"/>
       <w:r>
@@ -1243,49 +1118,16 @@
           <w:rFonts w:asciiTheme="minorEastAsia" w:hAnsiTheme="minorEastAsia"/>
           <w:sz w:val="22"/>
         </w:rPr>
-        <w:t xml:space="preserve"> library is core to our language interpreter</w:t>
-      </w:r>
-      <w:r>
-        <w:rPr>
-          <w:rFonts w:asciiTheme="minorEastAsia" w:hAnsiTheme="minorEastAsia"/>
-          <w:sz w:val="22"/>
-        </w:rPr>
-        <w:t xml:space="preserve">, we will likely dedicate 1-2 </w:t>
-      </w:r>
-      <w:r>
-        <w:rPr>
-          <w:rFonts w:asciiTheme="minorEastAsia" w:hAnsiTheme="minorEastAsia"/>
-          <w:sz w:val="22"/>
-        </w:rPr>
-        <w:t xml:space="preserve">group </w:t>
-      </w:r>
-      <w:r>
-        <w:rPr>
-          <w:rFonts w:asciiTheme="minorEastAsia" w:hAnsiTheme="minorEastAsia"/>
-          <w:sz w:val="22"/>
-        </w:rPr>
-        <w:t xml:space="preserve">members to specially focus on the documentations, tutorials and demos involving the use of the library. </w:t>
-      </w:r>
-      <w:r>
-        <w:rPr>
-          <w:rFonts w:asciiTheme="minorEastAsia" w:hAnsiTheme="minorEastAsia"/>
-          <w:sz w:val="22"/>
-        </w:rPr>
-        <w:t xml:space="preserve">Some other topics that we will might also conduct research on include syntax choices, </w:t>
-      </w:r>
-      <w:r>
-        <w:rPr>
-          <w:rFonts w:asciiTheme="minorEastAsia" w:hAnsiTheme="minorEastAsia"/>
-          <w:sz w:val="22"/>
-        </w:rPr>
-        <w:t xml:space="preserve">impact in educational settings and possible GUI designs etc. Once we have completed most of the research (1 week before background research report submission), we will compile our results into a single </w:t>
-      </w:r>
-      <w:r>
-        <w:rPr>
-          <w:rFonts w:asciiTheme="minorEastAsia" w:hAnsiTheme="minorEastAsia"/>
-          <w:sz w:val="22"/>
-        </w:rPr>
-        <w:t xml:space="preserve">background research document highlighting our research on the topic. </w:t>
+        <w:t xml:space="preserve">) Notice that each Boolean variable (A, B, C etc.) </w:t>
+      </w:r>
+      <w:bookmarkStart w:id="0" w:name="_GoBack"/>
+      <w:bookmarkEnd w:id="0"/>
+      <w:r>
+        <w:rPr>
+          <w:rFonts w:asciiTheme="minorEastAsia" w:hAnsiTheme="minorEastAsia"/>
+          <w:sz w:val="22"/>
+        </w:rPr>
+        <w:t>only occurs once due to complexities with reorganizing the wires and placing the corresponding gates.</w:t>
       </w:r>
     </w:p>
     <w:p>
@@ -1295,6 +1137,392 @@
         <w:rPr>
           <w:rFonts w:asciiTheme="minorEastAsia" w:hAnsiTheme="minorEastAsia"/>
           <w:sz w:val="22"/>
+        </w:rPr>
+      </w:pPr>
+      <w:r>
+        <w:rPr>
+          <w:rFonts w:asciiTheme="minorEastAsia" w:hAnsiTheme="minorEastAsia"/>
+          <w:sz w:val="22"/>
+        </w:rPr>
+        <w:t>A ^ B</w:t>
+      </w:r>
+    </w:p>
+    <w:p>
+      <w:pPr>
+        <w:spacing w:line="240" w:lineRule="auto"/>
+        <w:jc w:val="left"/>
+        <w:rPr>
+          <w:rFonts w:asciiTheme="minorEastAsia" w:hAnsiTheme="minorEastAsia"/>
+          <w:sz w:val="22"/>
+        </w:rPr>
+      </w:pPr>
+      <w:proofErr w:type="gramStart"/>
+      <w:r>
+        <w:rPr>
+          <w:rFonts w:asciiTheme="minorEastAsia" w:hAnsiTheme="minorEastAsia"/>
+          <w:sz w:val="22"/>
+        </w:rPr>
+        <w:t>~(</w:t>
+      </w:r>
+      <w:proofErr w:type="gramEnd"/>
+      <w:r>
+        <w:rPr>
+          <w:rFonts w:asciiTheme="minorEastAsia" w:hAnsiTheme="minorEastAsia"/>
+          <w:sz w:val="22"/>
+        </w:rPr>
+        <w:t>A ^ B) ^ C</w:t>
+      </w:r>
+    </w:p>
+    <w:p>
+      <w:pPr>
+        <w:spacing w:line="240" w:lineRule="auto"/>
+        <w:jc w:val="left"/>
+        <w:rPr>
+          <w:rFonts w:asciiTheme="minorEastAsia" w:hAnsiTheme="minorEastAsia"/>
+          <w:sz w:val="22"/>
+        </w:rPr>
+      </w:pPr>
+      <w:proofErr w:type="gramStart"/>
+      <w:r>
+        <w:rPr>
+          <w:rFonts w:asciiTheme="minorEastAsia" w:hAnsiTheme="minorEastAsia"/>
+          <w:sz w:val="22"/>
+        </w:rPr>
+        <w:t>~</w:t>
+      </w:r>
+      <w:r>
+        <w:rPr>
+          <w:rFonts w:asciiTheme="minorEastAsia" w:hAnsiTheme="minorEastAsia"/>
+          <w:sz w:val="22"/>
+        </w:rPr>
+        <w:t>(</w:t>
+      </w:r>
+      <w:proofErr w:type="gramEnd"/>
+      <w:r>
+        <w:rPr>
+          <w:rFonts w:asciiTheme="minorEastAsia" w:hAnsiTheme="minorEastAsia"/>
+          <w:sz w:val="22"/>
+        </w:rPr>
+        <w:t xml:space="preserve">A v B) </w:t>
+      </w:r>
+      <w:r>
+        <w:rPr>
+          <w:rFonts w:asciiTheme="minorEastAsia" w:hAnsiTheme="minorEastAsia"/>
+          <w:sz w:val="22"/>
+        </w:rPr>
+        <w:t>v</w:t>
+      </w:r>
+      <w:r>
+        <w:rPr>
+          <w:rFonts w:asciiTheme="minorEastAsia" w:hAnsiTheme="minorEastAsia"/>
+          <w:sz w:val="22"/>
+        </w:rPr>
+        <w:t xml:space="preserve"> C</w:t>
+      </w:r>
+    </w:p>
+    <w:p>
+      <w:pPr>
+        <w:spacing w:line="240" w:lineRule="auto"/>
+        <w:jc w:val="left"/>
+        <w:rPr>
+          <w:rFonts w:asciiTheme="minorEastAsia" w:hAnsiTheme="minorEastAsia"/>
+          <w:sz w:val="22"/>
+        </w:rPr>
+      </w:pPr>
+      <w:r>
+        <w:rPr>
+          <w:rFonts w:asciiTheme="minorEastAsia" w:hAnsiTheme="minorEastAsia"/>
+          <w:sz w:val="22"/>
+        </w:rPr>
+        <w:t>(A ^ B) v ~ (C ^ D)</w:t>
+      </w:r>
+    </w:p>
+    <w:p>
+      <w:pPr>
+        <w:spacing w:line="240" w:lineRule="auto"/>
+        <w:jc w:val="left"/>
+        <w:rPr>
+          <w:rFonts w:asciiTheme="minorEastAsia" w:hAnsiTheme="minorEastAsia"/>
+          <w:sz w:val="22"/>
+        </w:rPr>
+      </w:pPr>
+      <w:r>
+        <w:rPr>
+          <w:rFonts w:asciiTheme="minorEastAsia" w:hAnsiTheme="minorEastAsia"/>
+          <w:sz w:val="22"/>
+        </w:rPr>
+        <w:tab/>
+        <w:t xml:space="preserve">For our full goal, we want to handle </w:t>
+      </w:r>
+      <w:r>
+        <w:rPr>
+          <w:rFonts w:asciiTheme="minorEastAsia" w:hAnsiTheme="minorEastAsia"/>
+          <w:sz w:val="22"/>
+        </w:rPr>
+        <w:t>complex</w:t>
+      </w:r>
+      <w:r>
+        <w:rPr>
+          <w:rFonts w:asciiTheme="minorEastAsia" w:hAnsiTheme="minorEastAsia"/>
+          <w:sz w:val="22"/>
+        </w:rPr>
+        <w:t xml:space="preserve"> </w:t>
+      </w:r>
+      <w:r>
+        <w:rPr>
+          <w:rFonts w:asciiTheme="minorEastAsia" w:hAnsiTheme="minorEastAsia"/>
+          <w:sz w:val="22"/>
+        </w:rPr>
+        <w:t>logical expressions with the same variable appearing multiple times</w:t>
+      </w:r>
+      <w:r>
+        <w:rPr>
+          <w:rFonts w:asciiTheme="minorEastAsia" w:hAnsiTheme="minorEastAsia"/>
+          <w:sz w:val="22"/>
+        </w:rPr>
+        <w:t xml:space="preserve"> at distinct locations (e.g. (A ^ B) v (A ^ C)) since this would inevitably cause the overlap of wires</w:t>
+      </w:r>
+      <w:r>
+        <w:rPr>
+          <w:rFonts w:asciiTheme="minorEastAsia" w:hAnsiTheme="minorEastAsia"/>
+          <w:sz w:val="22"/>
+        </w:rPr>
+        <w:t xml:space="preserve">. </w:t>
+      </w:r>
+      <w:r>
+        <w:rPr>
+          <w:rFonts w:asciiTheme="minorEastAsia" w:hAnsiTheme="minorEastAsia"/>
+          <w:sz w:val="22"/>
+        </w:rPr>
+        <w:t>We also want to implement methods in the interpreter that can simplify the logical expression to produce simpler expressions and hence simpler circuits. Another idea that we want to achieve is to have different coloring for different wires to show if their current state (either true or false). Finally, if time permit</w:t>
+      </w:r>
+      <w:r>
+        <w:rPr>
+          <w:rFonts w:asciiTheme="minorEastAsia" w:hAnsiTheme="minorEastAsia"/>
+          <w:sz w:val="22"/>
+        </w:rPr>
+        <w:t>s</w:t>
+      </w:r>
+      <w:r>
+        <w:rPr>
+          <w:rFonts w:asciiTheme="minorEastAsia" w:hAnsiTheme="minorEastAsia"/>
+          <w:sz w:val="22"/>
+        </w:rPr>
+        <w:t xml:space="preserve">, we may want to implement a simple GUI and have interactable circuit diagrams. </w:t>
+      </w:r>
+    </w:p>
+    <w:p>
+      <w:pPr>
+        <w:spacing w:line="240" w:lineRule="auto"/>
+        <w:jc w:val="left"/>
+        <w:rPr>
+          <w:rFonts w:asciiTheme="minorEastAsia" w:hAnsiTheme="minorEastAsia"/>
+          <w:sz w:val="22"/>
+        </w:rPr>
+      </w:pPr>
+      <w:r>
+        <w:rPr>
+          <w:rFonts w:asciiTheme="minorEastAsia" w:hAnsiTheme="minorEastAsia"/>
+          <w:sz w:val="22"/>
+        </w:rPr>
+        <w:tab/>
+        <w:t xml:space="preserve">To realize the language, we will split </w:t>
+      </w:r>
+      <w:r>
+        <w:rPr>
+          <w:rFonts w:asciiTheme="minorEastAsia" w:hAnsiTheme="minorEastAsia"/>
+          <w:sz w:val="22"/>
+        </w:rPr>
+        <w:t xml:space="preserve">the project </w:t>
+      </w:r>
+      <w:r>
+        <w:rPr>
+          <w:rFonts w:asciiTheme="minorEastAsia" w:hAnsiTheme="minorEastAsia"/>
+          <w:sz w:val="22"/>
+        </w:rPr>
+        <w:t>into multiple milestones</w:t>
+      </w:r>
+      <w:r>
+        <w:rPr>
+          <w:rFonts w:asciiTheme="minorEastAsia" w:hAnsiTheme="minorEastAsia"/>
+          <w:sz w:val="22"/>
+        </w:rPr>
+        <w:t xml:space="preserve">. The first step in our strategy is to perform </w:t>
+      </w:r>
+      <w:proofErr w:type="gramStart"/>
+      <w:r>
+        <w:rPr>
+          <w:rFonts w:asciiTheme="minorEastAsia" w:hAnsiTheme="minorEastAsia"/>
+          <w:sz w:val="22"/>
+        </w:rPr>
+        <w:t>sufficient</w:t>
+      </w:r>
+      <w:proofErr w:type="gramEnd"/>
+      <w:r>
+        <w:rPr>
+          <w:rFonts w:asciiTheme="minorEastAsia" w:hAnsiTheme="minorEastAsia"/>
+          <w:sz w:val="22"/>
+        </w:rPr>
+        <w:t xml:space="preserve"> background research on relevant topics. </w:t>
+      </w:r>
+      <w:r>
+        <w:rPr>
+          <w:rFonts w:asciiTheme="minorEastAsia" w:hAnsiTheme="minorEastAsia"/>
+          <w:sz w:val="22"/>
+        </w:rPr>
+        <w:t xml:space="preserve">The </w:t>
+      </w:r>
+      <w:r>
+        <w:rPr>
+          <w:rFonts w:asciiTheme="minorEastAsia" w:hAnsiTheme="minorEastAsia"/>
+          <w:sz w:val="22"/>
+        </w:rPr>
+        <w:t>central</w:t>
+      </w:r>
+      <w:r>
+        <w:rPr>
+          <w:rFonts w:asciiTheme="minorEastAsia" w:hAnsiTheme="minorEastAsia"/>
+          <w:sz w:val="22"/>
+        </w:rPr>
+        <w:t xml:space="preserve"> research topic would be methods to convert logic formulas into circuit diagrams. Consequently, this would </w:t>
+      </w:r>
+      <w:r>
+        <w:rPr>
+          <w:rFonts w:asciiTheme="minorEastAsia" w:hAnsiTheme="minorEastAsia"/>
+          <w:sz w:val="22"/>
+        </w:rPr>
+        <w:t>involve researching about</w:t>
+      </w:r>
+      <w:r>
+        <w:rPr>
+          <w:rFonts w:asciiTheme="minorEastAsia" w:hAnsiTheme="minorEastAsia"/>
+          <w:sz w:val="22"/>
+        </w:rPr>
+        <w:t xml:space="preserve"> formula parsing, simplification of logic expressions, diagram generation, </w:t>
+      </w:r>
+      <w:r>
+        <w:rPr>
+          <w:rFonts w:asciiTheme="minorEastAsia" w:hAnsiTheme="minorEastAsia"/>
+          <w:sz w:val="22"/>
+        </w:rPr>
+        <w:t xml:space="preserve">image creation </w:t>
+      </w:r>
+      <w:r>
+        <w:rPr>
+          <w:rFonts w:asciiTheme="minorEastAsia" w:hAnsiTheme="minorEastAsia"/>
+          <w:sz w:val="22"/>
+        </w:rPr>
+        <w:t>for</w:t>
+      </w:r>
+      <w:r>
+        <w:rPr>
+          <w:rFonts w:asciiTheme="minorEastAsia" w:hAnsiTheme="minorEastAsia"/>
+          <w:sz w:val="22"/>
+        </w:rPr>
+        <w:t xml:space="preserve"> functional programming</w:t>
+      </w:r>
+      <w:r>
+        <w:rPr>
+          <w:rFonts w:asciiTheme="minorEastAsia" w:hAnsiTheme="minorEastAsia"/>
+          <w:sz w:val="22"/>
+        </w:rPr>
+        <w:t xml:space="preserve"> (or recursive algorithms)</w:t>
+      </w:r>
+      <w:r>
+        <w:rPr>
+          <w:rFonts w:asciiTheme="minorEastAsia" w:hAnsiTheme="minorEastAsia"/>
+          <w:sz w:val="22"/>
+        </w:rPr>
+        <w:t xml:space="preserve">. </w:t>
+      </w:r>
+      <w:r>
+        <w:rPr>
+          <w:rFonts w:asciiTheme="minorEastAsia" w:hAnsiTheme="minorEastAsia"/>
+          <w:sz w:val="22"/>
+        </w:rPr>
+        <w:t>All group members will contribute to the research of these core topics above. Furthermore, a</w:t>
+      </w:r>
+      <w:r>
+        <w:rPr>
+          <w:rFonts w:asciiTheme="minorEastAsia" w:hAnsiTheme="minorEastAsia"/>
+          <w:sz w:val="22"/>
+        </w:rPr>
+        <w:t xml:space="preserve">s the Racket </w:t>
+      </w:r>
+      <w:proofErr w:type="spellStart"/>
+      <w:r>
+        <w:rPr>
+          <w:rFonts w:asciiTheme="minorEastAsia" w:hAnsiTheme="minorEastAsia"/>
+          <w:sz w:val="22"/>
+        </w:rPr>
+        <w:t>pict</w:t>
+      </w:r>
+      <w:proofErr w:type="spellEnd"/>
+      <w:r>
+        <w:rPr>
+          <w:rFonts w:asciiTheme="minorEastAsia" w:hAnsiTheme="minorEastAsia"/>
+          <w:sz w:val="22"/>
+        </w:rPr>
+        <w:t xml:space="preserve"> library is core to our language interpreter</w:t>
+      </w:r>
+      <w:r>
+        <w:rPr>
+          <w:rFonts w:asciiTheme="minorEastAsia" w:hAnsiTheme="minorEastAsia"/>
+          <w:sz w:val="22"/>
+        </w:rPr>
+        <w:t xml:space="preserve">, we will likely dedicate 1-2 </w:t>
+      </w:r>
+      <w:r>
+        <w:rPr>
+          <w:rFonts w:asciiTheme="minorEastAsia" w:hAnsiTheme="minorEastAsia"/>
+          <w:sz w:val="22"/>
+        </w:rPr>
+        <w:t xml:space="preserve">group </w:t>
+      </w:r>
+      <w:r>
+        <w:rPr>
+          <w:rFonts w:asciiTheme="minorEastAsia" w:hAnsiTheme="minorEastAsia"/>
+          <w:sz w:val="22"/>
+        </w:rPr>
+        <w:t xml:space="preserve">members to specially focus on the documentations, tutorials and demos involving the use of the library. </w:t>
+      </w:r>
+      <w:r>
+        <w:rPr>
+          <w:rFonts w:asciiTheme="minorEastAsia" w:hAnsiTheme="minorEastAsia"/>
+          <w:sz w:val="22"/>
+        </w:rPr>
+        <w:t xml:space="preserve">Some other topics that we will might also conduct </w:t>
+      </w:r>
+      <w:r>
+        <w:rPr>
+          <w:rFonts w:asciiTheme="minorEastAsia" w:hAnsiTheme="minorEastAsia"/>
+          <w:sz w:val="22"/>
+        </w:rPr>
+        <w:lastRenderedPageBreak/>
+        <w:t xml:space="preserve">research on include syntax choices, </w:t>
+      </w:r>
+      <w:r>
+        <w:rPr>
+          <w:rFonts w:asciiTheme="minorEastAsia" w:hAnsiTheme="minorEastAsia"/>
+          <w:sz w:val="22"/>
+        </w:rPr>
+        <w:t xml:space="preserve">impact in educational settings and possible GUI designs etc. Once we have completed most of the research (1 week before background research report submission), we will compile our results into a single </w:t>
+      </w:r>
+      <w:r>
+        <w:rPr>
+          <w:rFonts w:asciiTheme="minorEastAsia" w:hAnsiTheme="minorEastAsia"/>
+          <w:sz w:val="22"/>
+        </w:rPr>
+        <w:t xml:space="preserve">background research document highlighting our research on the topic. </w:t>
+      </w:r>
+    </w:p>
+    <w:p>
+      <w:pPr>
+        <w:spacing w:line="240" w:lineRule="auto"/>
+        <w:jc w:val="left"/>
+        <w:rPr>
+          <w:rFonts w:asciiTheme="minorEastAsia" w:hAnsiTheme="minorEastAsia"/>
+          <w:sz w:val="22"/>
           <w:lang w:val="en-CA"/>
         </w:rPr>
       </w:pPr>
@@ -1463,8 +1691,6 @@
         </w:rPr>
         <w:t>the full goals.</w:t>
       </w:r>
-      <w:bookmarkStart w:id="0" w:name="_GoBack"/>
-      <w:bookmarkEnd w:id="0"/>
     </w:p>
     <w:p>
       <w:pPr>
@@ -1679,6 +1905,7 @@
           <w:sz w:val="24"/>
           <w:szCs w:val="24"/>
         </w:rPr>
+        <w:lastRenderedPageBreak/>
         <w:t>P</w:t>
       </w:r>
       <w:r>
@@ -2795,7 +3022,7 @@
 </file>
 
 <file path=customXml/itemProps2.xml><?xml version="1.0" encoding="utf-8"?>
-<ds:datastoreItem xmlns:ds="http://schemas.openxmlformats.org/officeDocument/2006/customXml" ds:itemID="{644E16EC-76EF-4E44-8D6D-6E1954D4F1AB}">
+<ds:datastoreItem xmlns:ds="http://schemas.openxmlformats.org/officeDocument/2006/customXml" ds:itemID="{1CC8133C-B5A1-42CA-89DB-758A7DF19D3F}">
   <ds:schemaRefs>
     <ds:schemaRef ds:uri="http://schemas.openxmlformats.org/officeDocument/2006/bibliography"/>
   </ds:schemaRefs>

</xml_diff>

<commit_message>
Unified project name, changed some wording
</commit_message>
<xml_diff>
--- a/project-proposal.docx
+++ b/project-proposal.docx
@@ -29,7 +29,6 @@
         <w:jc w:val="center"/>
         <w:rPr>
           <w:rFonts w:ascii="Times New Roman" w:eastAsia="Times New Roman" w:hAnsi="Times New Roman" w:cs="Times New Roman"/>
-          <w:b/>
           <w:sz w:val="36"/>
           <w:szCs w:val="36"/>
         </w:rPr>
@@ -40,7 +39,67 @@
           <w:sz w:val="36"/>
           <w:szCs w:val="36"/>
         </w:rPr>
-        <w:t>Expression to Diagram (ETD language)</w:t>
+        <w:t>Logical Expression to Circuit Object</w:t>
+      </w:r>
+      <w:r>
+        <w:rPr>
+          <w:rFonts w:ascii="Times New Roman" w:eastAsia="Times New Roman" w:hAnsi="Times New Roman" w:cs="Times New Roman"/>
+          <w:sz w:val="36"/>
+          <w:szCs w:val="36"/>
+        </w:rPr>
+        <w:t xml:space="preserve"> Language</w:t>
+      </w:r>
+    </w:p>
+    <w:p>
+      <w:pPr>
+        <w:spacing w:line="360" w:lineRule="auto"/>
+        <w:jc w:val="center"/>
+        <w:rPr>
+          <w:rFonts w:ascii="Times New Roman" w:eastAsia="Times New Roman" w:hAnsi="Times New Roman" w:cs="Times New Roman"/>
+          <w:b/>
+          <w:sz w:val="28"/>
+          <w:szCs w:val="28"/>
+        </w:rPr>
+      </w:pPr>
+      <w:r>
+        <w:rPr>
+          <w:rFonts w:ascii="Times New Roman" w:eastAsia="Times New Roman" w:hAnsi="Times New Roman" w:cs="Times New Roman"/>
+          <w:sz w:val="28"/>
+          <w:szCs w:val="28"/>
+        </w:rPr>
+        <w:t xml:space="preserve"> </w:t>
+      </w:r>
+      <w:r>
+        <w:rPr>
+          <w:rFonts w:ascii="Times New Roman" w:eastAsia="Times New Roman" w:hAnsi="Times New Roman" w:cs="Times New Roman"/>
+          <w:sz w:val="28"/>
+          <w:szCs w:val="28"/>
+        </w:rPr>
+        <w:t>(</w:t>
+      </w:r>
+      <w:r>
+        <w:rPr>
+          <w:rFonts w:ascii="Times New Roman" w:eastAsia="Times New Roman" w:hAnsi="Times New Roman" w:cs="Times New Roman"/>
+          <w:sz w:val="28"/>
+          <w:szCs w:val="28"/>
+        </w:rPr>
+        <w:t xml:space="preserve">The </w:t>
+      </w:r>
+      <w:r>
+        <w:rPr>
+          <w:rFonts w:ascii="Times New Roman" w:eastAsia="Times New Roman" w:hAnsi="Times New Roman" w:cs="Times New Roman"/>
+          <w:sz w:val="28"/>
+          <w:szCs w:val="28"/>
+        </w:rPr>
+        <w:t>LECO</w:t>
+      </w:r>
+      <w:r>
+        <w:rPr>
+          <w:rFonts w:ascii="Times New Roman" w:eastAsia="Times New Roman" w:hAnsi="Times New Roman" w:cs="Times New Roman"/>
+          <w:sz w:val="28"/>
+          <w:szCs w:val="28"/>
+        </w:rPr>
+        <w:t xml:space="preserve"> language)</w:t>
       </w:r>
     </w:p>
     <w:tbl>
@@ -687,13 +746,40 @@
                 <w:szCs w:val="24"/>
               </w:rPr>
             </w:pPr>
-            <w:r>
-              <w:rPr>
-                <w:rFonts w:ascii="Times New Roman" w:eastAsia="Times New Roman" w:hAnsi="Times New Roman" w:cs="Times New Roman"/>
-                <w:sz w:val="24"/>
-                <w:szCs w:val="24"/>
-              </w:rPr>
-              <w:t>ericy676@students.cs.ubc.ca</w:t>
+            <w:proofErr w:type="spellStart"/>
+            <w:r>
+              <w:rPr>
+                <w:rFonts w:ascii="Times New Roman" w:eastAsia="Times New Roman" w:hAnsi="Times New Roman" w:cs="Times New Roman"/>
+                <w:sz w:val="24"/>
+                <w:szCs w:val="24"/>
+                <w:lang w:val="en-CA"/>
+              </w:rPr>
+              <w:t>qfyan</w:t>
+            </w:r>
+            <w:proofErr w:type="spellEnd"/>
+            <w:r>
+              <w:rPr>
+                <w:rFonts w:ascii="Times New Roman" w:eastAsia="Times New Roman" w:hAnsi="Times New Roman" w:cs="Times New Roman"/>
+                <w:sz w:val="24"/>
+                <w:szCs w:val="24"/>
+              </w:rPr>
+              <w:t>@</w:t>
+            </w:r>
+            <w:r>
+              <w:rPr>
+                <w:rFonts w:ascii="Times New Roman" w:eastAsia="Times New Roman" w:hAnsi="Times New Roman" w:cs="Times New Roman"/>
+                <w:sz w:val="24"/>
+                <w:szCs w:val="24"/>
+              </w:rPr>
+              <w:t>alumni</w:t>
+            </w:r>
+            <w:r>
+              <w:rPr>
+                <w:rFonts w:ascii="Times New Roman" w:eastAsia="Times New Roman" w:hAnsi="Times New Roman" w:cs="Times New Roman"/>
+                <w:sz w:val="24"/>
+                <w:szCs w:val="24"/>
+              </w:rPr>
+              <w:t>.ubc.ca</w:t>
             </w:r>
           </w:p>
         </w:tc>
@@ -1073,23 +1159,105 @@
           <w:rFonts w:ascii="Times New Roman" w:eastAsia="Times New Roman" w:hAnsi="Times New Roman" w:cs="Times New Roman"/>
           <w:sz w:val="22"/>
         </w:rPr>
-        <w:t>The Expression to Diagram (or simply ETD pronounced “</w:t>
-      </w:r>
-      <w:proofErr w:type="spellStart"/>
-      <w:r>
-        <w:rPr>
-          <w:rFonts w:ascii="Times New Roman" w:eastAsia="Times New Roman" w:hAnsi="Times New Roman" w:cs="Times New Roman"/>
-          <w:sz w:val="22"/>
-        </w:rPr>
-        <w:t>Leco</w:t>
-      </w:r>
-      <w:proofErr w:type="spellEnd"/>
-      <w:r>
-        <w:rPr>
-          <w:rFonts w:ascii="Times New Roman" w:eastAsia="Times New Roman" w:hAnsi="Times New Roman" w:cs="Times New Roman"/>
-          <w:sz w:val="22"/>
-        </w:rPr>
-        <w:t>”) is a domain-specific language designed to autonomously generate different types of diagrams such as circuits and binary trees from user-provided logical expressions. To elaborate, the user can enter a logical expression in a concrete syntax similar to the Racket language into a Racket file. The ETD then parses the given expression into an abstract syntax and proceed to interpret it into a corresponding diagram. We opted to use Racket because we think making a diagram is suitable for functional programming, and it is better to choose a language that we all know. The primary motivation behind the development of this language is to provide a clear visual representation of unfamiliar academic concepts for people. The language may also be used by course staff to help the development of new exam/homework questions, as well as solutions to some problems like logical circuit design and binary tree problems.</w:t>
+        <w:t xml:space="preserve">The </w:t>
+      </w:r>
+      <w:r>
+        <w:rPr>
+          <w:rFonts w:ascii="Times New Roman" w:eastAsia="Times New Roman" w:hAnsi="Times New Roman" w:cs="Times New Roman"/>
+          <w:sz w:val="22"/>
+        </w:rPr>
+        <w:t xml:space="preserve">Logical </w:t>
+      </w:r>
+      <w:r>
+        <w:rPr>
+          <w:rFonts w:ascii="Times New Roman" w:eastAsia="Times New Roman" w:hAnsi="Times New Roman" w:cs="Times New Roman"/>
+          <w:sz w:val="22"/>
+        </w:rPr>
+        <w:t xml:space="preserve">Expression to </w:t>
+      </w:r>
+      <w:r>
+        <w:rPr>
+          <w:rFonts w:ascii="Times New Roman" w:eastAsia="Times New Roman" w:hAnsi="Times New Roman" w:cs="Times New Roman"/>
+          <w:sz w:val="22"/>
+        </w:rPr>
+        <w:t>Circuit Object</w:t>
+      </w:r>
+      <w:r>
+        <w:rPr>
+          <w:rFonts w:ascii="Times New Roman" w:eastAsia="Times New Roman" w:hAnsi="Times New Roman" w:cs="Times New Roman"/>
+          <w:sz w:val="22"/>
+        </w:rPr>
+        <w:t xml:space="preserve"> (or simply </w:t>
+      </w:r>
+      <w:r>
+        <w:rPr>
+          <w:rFonts w:ascii="Times New Roman" w:eastAsia="Times New Roman" w:hAnsi="Times New Roman" w:cs="Times New Roman"/>
+          <w:sz w:val="22"/>
+        </w:rPr>
+        <w:t>LECO</w:t>
+      </w:r>
+      <w:r>
+        <w:rPr>
+          <w:rFonts w:ascii="Times New Roman" w:eastAsia="Times New Roman" w:hAnsi="Times New Roman" w:cs="Times New Roman"/>
+          <w:sz w:val="22"/>
+        </w:rPr>
+        <w:t xml:space="preserve"> pronounced</w:t>
+      </w:r>
+      <w:r>
+        <w:rPr>
+          <w:rFonts w:ascii="Times New Roman" w:eastAsia="Times New Roman" w:hAnsi="Times New Roman" w:cs="Times New Roman"/>
+          <w:sz w:val="22"/>
+        </w:rPr>
+        <w:t xml:space="preserve"> like</w:t>
+      </w:r>
+      <w:r>
+        <w:rPr>
+          <w:rFonts w:ascii="Times New Roman" w:eastAsia="Times New Roman" w:hAnsi="Times New Roman" w:cs="Times New Roman"/>
+          <w:sz w:val="22"/>
+        </w:rPr>
+        <w:t xml:space="preserve"> “Le</w:t>
+      </w:r>
+      <w:r>
+        <w:rPr>
+          <w:rFonts w:ascii="Times New Roman" w:eastAsia="Times New Roman" w:hAnsi="Times New Roman" w:cs="Times New Roman"/>
+          <w:sz w:val="22"/>
+        </w:rPr>
+        <w:t>g</w:t>
+      </w:r>
+      <w:r>
+        <w:rPr>
+          <w:rFonts w:ascii="Times New Roman" w:eastAsia="Times New Roman" w:hAnsi="Times New Roman" w:cs="Times New Roman"/>
+          <w:sz w:val="22"/>
+        </w:rPr>
+        <w:t xml:space="preserve">o”) is a domain-specific language designed to autonomously generate different types of diagrams such as circuits and binary trees from user-provided logical expressions. To elaborate, the user can enter a logical expression in a concrete syntax similar to the Racket language into a Racket file. The </w:t>
+      </w:r>
+      <w:r>
+        <w:rPr>
+          <w:rFonts w:ascii="Times New Roman" w:eastAsia="Times New Roman" w:hAnsi="Times New Roman" w:cs="Times New Roman"/>
+          <w:sz w:val="22"/>
+        </w:rPr>
+        <w:t>LECO</w:t>
+      </w:r>
+      <w:r>
+        <w:rPr>
+          <w:rFonts w:ascii="Times New Roman" w:eastAsia="Times New Roman" w:hAnsi="Times New Roman" w:cs="Times New Roman"/>
+          <w:sz w:val="22"/>
+        </w:rPr>
+        <w:t xml:space="preserve"> then parses the given expression into an abstract syntax and proceed to interpret it into a corresponding diagram. We opted to use Racket because we think making a diagram is suitable for functional programming, and it is better to choose a language that we all know. The primary motivation behind the development of this language is to provide a clear visual representation of unfamiliar academic concepts for peopl</w:t>
+      </w:r>
+      <w:r>
+        <w:rPr>
+          <w:rFonts w:ascii="Times New Roman" w:eastAsia="Times New Roman" w:hAnsi="Times New Roman" w:cs="Times New Roman"/>
+          <w:sz w:val="22"/>
+        </w:rPr>
+        <w:t>e, especially students enrolled in lower-level CS undergraduate courses</w:t>
+      </w:r>
+      <w:r>
+        <w:rPr>
+          <w:rFonts w:ascii="Times New Roman" w:eastAsia="Times New Roman" w:hAnsi="Times New Roman" w:cs="Times New Roman"/>
+          <w:sz w:val="22"/>
+        </w:rPr>
+        <w:t>. The language may also be used by course staff to help the development of new exam/homework questions, as well as solutions to some problems like logical circuit design and binary tree problems.</w:t>
       </w:r>
     </w:p>
     <w:p>
@@ -1135,7 +1303,15 @@
           <w:rFonts w:ascii="Times New Roman" w:eastAsia="Times New Roman" w:hAnsi="Times New Roman" w:cs="Times New Roman"/>
           <w:sz w:val="22"/>
         </w:rPr>
-        <w:t>Our core goal is for the language to be able to convert simple expressions that have only tree structures (without loops) into their corresponding diagram. It is easy to think about them as a recursive structure and process them recursively. We think the EBNF of this language should be as simple as the picture below. The id represents the type of a node such as and-gate and tree-node. It also supports the expression that allows us to avoid very long duplicated expressions</w:t>
+        <w:t xml:space="preserve">Our core goal is for the language to be able to convert simple expressions that have only tree structures (without loops) into their corresponding diagram. It is easy to think about them as a recursive structure and process them recursively. We think the EBNF of this language should be as </w:t>
+      </w:r>
+      <w:r>
+        <w:rPr>
+          <w:rFonts w:ascii="Times New Roman" w:eastAsia="Times New Roman" w:hAnsi="Times New Roman" w:cs="Times New Roman"/>
+          <w:sz w:val="22"/>
+        </w:rPr>
+        <w:lastRenderedPageBreak/>
+        <w:t>simple as the picture below. The id represents the type of a node such as and-gate and tree-node. It also supports the expression that allows us to avoid very long duplicated expressions</w:t>
       </w:r>
       <w:r>
         <w:rPr>
@@ -1149,8 +1325,9 @@
       <w:pPr>
         <w:spacing w:line="360" w:lineRule="auto"/>
         <w:rPr>
-          <w:rFonts w:ascii="Times New Roman" w:eastAsia="Times New Roman" w:hAnsi="Times New Roman" w:cs="Times New Roman"/>
-          <w:sz w:val="22"/>
+          <w:rFonts w:ascii="Times New Roman" w:eastAsiaTheme="minorEastAsia" w:hAnsi="Times New Roman" w:cs="Times New Roman" w:hint="eastAsia"/>
+          <w:sz w:val="22"/>
+          <w:lang w:val="en-CA"/>
         </w:rPr>
       </w:pPr>
       <w:bookmarkStart w:id="1" w:name="_heading=h.546pcgntxpi" w:colFirst="0" w:colLast="0"/>
@@ -1161,7 +1338,6 @@
           <w:noProof/>
           <w:sz w:val="22"/>
         </w:rPr>
-        <w:lastRenderedPageBreak/>
         <w:drawing>
           <wp:inline distT="114300" distB="114300" distL="114300" distR="114300" wp14:anchorId="6CCC97D8" wp14:editId="27016A23">
             <wp:extent cx="5486400" cy="2844800"/>
@@ -1240,7 +1416,43 @@
           <w:rFonts w:ascii="Times New Roman" w:eastAsia="Times New Roman" w:hAnsi="Times New Roman" w:cs="Times New Roman"/>
           <w:sz w:val="22"/>
         </w:rPr>
-        <w:t xml:space="preserve">For our full goal, we want to generate complex diagrams with loops such as graphs and circuits that use some outputs as inputs. It seems that it is still easy to connect the nodes, but we think it is very complex to leave spaces for these structures and show the user a clear diagram without overlapping or too many crosses. Also, it is not easy to design and deal with the expression for the diagrams with loops, even the regular logical expression does not support the circuit with loops, and we might need to do something like “parse by reference” to achieve this goal. Another idea that we want to achieve is to have different </w:t>
+        <w:t>For our full goal, we want to generate complex diagrams with loops such as graphs and circuits that use some outputs as inputs</w:t>
+      </w:r>
+      <w:r>
+        <w:rPr>
+          <w:rFonts w:ascii="Times New Roman" w:eastAsia="Times New Roman" w:hAnsi="Times New Roman" w:cs="Times New Roman"/>
+          <w:sz w:val="22"/>
+        </w:rPr>
+        <w:t xml:space="preserve">. </w:t>
+      </w:r>
+      <w:r>
+        <w:rPr>
+          <w:rFonts w:ascii="Times New Roman" w:eastAsia="Times New Roman" w:hAnsi="Times New Roman" w:cs="Times New Roman"/>
+          <w:sz w:val="22"/>
+          <w:lang w:val="en-CA"/>
+        </w:rPr>
+        <w:t>While it may seem</w:t>
+      </w:r>
+      <w:r>
+        <w:rPr>
+          <w:rFonts w:ascii="Times New Roman" w:eastAsia="Times New Roman" w:hAnsi="Times New Roman" w:cs="Times New Roman"/>
+          <w:sz w:val="22"/>
+        </w:rPr>
+        <w:t xml:space="preserve"> easy to connect the nodes, we think it is very complex to leave spaces for these structures and show the user a clear diagram without overlapping </w:t>
+      </w:r>
+      <w:r>
+        <w:rPr>
+          <w:rFonts w:ascii="Times New Roman" w:eastAsia="Times New Roman" w:hAnsi="Times New Roman" w:cs="Times New Roman"/>
+          <w:sz w:val="22"/>
+        </w:rPr>
+        <w:t>structures and wires or making unnecessary wire crossovers</w:t>
+      </w:r>
+      <w:r>
+        <w:rPr>
+          <w:rFonts w:ascii="Times New Roman" w:eastAsia="Times New Roman" w:hAnsi="Times New Roman" w:cs="Times New Roman"/>
+          <w:sz w:val="22"/>
+        </w:rPr>
+        <w:t xml:space="preserve">. Also, it is not easy to design and deal with the expression for the diagrams with loops, even the regular logical expression does not support the circuit with loops, and we might need to do something like “parse by reference” to achieve this goal. Another idea that we want to achieve is to have different </w:t>
       </w:r>
       <w:r>
         <w:rPr>
@@ -1297,47 +1509,55 @@
     <w:p>
       <w:pPr>
         <w:spacing w:line="360" w:lineRule="auto"/>
-        <w:rPr>
-          <w:rFonts w:ascii="Times New Roman" w:eastAsia="Times New Roman" w:hAnsi="Times New Roman" w:cs="Times New Roman"/>
-          <w:sz w:val="22"/>
-        </w:rPr>
-      </w:pPr>
-      <w:r>
-        <w:rPr>
-          <w:rFonts w:ascii="Times New Roman" w:eastAsia="Times New Roman" w:hAnsi="Times New Roman" w:cs="Times New Roman"/>
-          <w:sz w:val="22"/>
-        </w:rPr>
-        <w:t xml:space="preserve">Furthermore, as the Racket 2htdp/image library is the only way we use to draw on the screen, we will dedicate 1-2 group members to focus on the documentation, tutorials, and demos involving the use of the library. Some other topics that we might also research include syntax choices, impact in </w:t>
-      </w:r>
+        <w:ind w:firstLine="720"/>
+        <w:rPr>
+          <w:rFonts w:ascii="Times New Roman" w:eastAsia="Times New Roman" w:hAnsi="Times New Roman" w:cs="Times New Roman"/>
+          <w:sz w:val="22"/>
+        </w:rPr>
+      </w:pPr>
       <w:r>
         <w:rPr>
           <w:rFonts w:ascii="Times New Roman" w:eastAsia="Times New Roman" w:hAnsi="Times New Roman" w:cs="Times New Roman"/>
           <w:sz w:val="22"/>
         </w:rPr>
         <w:lastRenderedPageBreak/>
-        <w:t xml:space="preserve">educational settings, and possible visual designs. Once we have completed most of the research (1 week before background research report submission), we will compile our results into a single background research document highlighting our research on the topic. </w:t>
-      </w:r>
-    </w:p>
-    <w:p>
-      <w:pPr>
-        <w:spacing w:line="360" w:lineRule="auto"/>
-        <w:rPr>
-          <w:rFonts w:ascii="Times New Roman" w:eastAsia="Times New Roman" w:hAnsi="Times New Roman" w:cs="Times New Roman"/>
-          <w:sz w:val="22"/>
-        </w:rPr>
-      </w:pPr>
-      <w:r>
-        <w:rPr>
-          <w:rFonts w:ascii="Times New Roman" w:eastAsia="Times New Roman" w:hAnsi="Times New Roman" w:cs="Times New Roman"/>
-          <w:sz w:val="22"/>
-        </w:rPr>
-        <w:t xml:space="preserve">    The next milestone of our project is proof of concept and plan. At this stage, we will clarify our “minimal” core goals and provided some of our more “ambitious” full goals. To demonstrate our capability for accomplishing the core goals, we will elaborate on how to achieve some critical components of the project by providing written explanations, diagrams and code snippets. Some of the exciting parts that currently come to us include how to construct the parse, how to define and store each node, how we might recursively draw the diagram. We will also provide possible solutions to achieve the “ambitious” full goals. They will be in a similar format as the minimal goals. Considering the importance of achieving the core goals first, all members of the group will collaborate on providing methods to achieve them. We will also attempt to build a language that supports most of the features that we specified in the main goals. After completing this phase, we will move on to the full goals.</w:t>
-      </w:r>
-    </w:p>
-    <w:p>
-      <w:pPr>
-        <w:spacing w:line="360" w:lineRule="auto"/>
-        <w:ind w:firstLine="220"/>
+        <w:t xml:space="preserve">Furthermore, as the Racket 2htdp/image library is the only way we use to draw on the screen, we will dedicate 1-2 group members to focus on the documentation, tutorials, and demos involving the use of the library. Some other topics that we might also research include syntax choices, impact in educational settings, and possible visual designs. Once we have completed most of the research (1 week before background research report submission), we will compile our results into a single background research document highlighting our research on the topic. </w:t>
+      </w:r>
+    </w:p>
+    <w:p>
+      <w:pPr>
+        <w:spacing w:line="360" w:lineRule="auto"/>
+        <w:rPr>
+          <w:rFonts w:ascii="Times New Roman" w:eastAsia="Times New Roman" w:hAnsi="Times New Roman" w:cs="Times New Roman"/>
+          <w:sz w:val="22"/>
+        </w:rPr>
+      </w:pPr>
+      <w:r>
+        <w:rPr>
+          <w:rFonts w:ascii="Times New Roman" w:eastAsia="Times New Roman" w:hAnsi="Times New Roman" w:cs="Times New Roman"/>
+          <w:sz w:val="22"/>
+        </w:rPr>
+        <w:t xml:space="preserve">  </w:t>
+      </w:r>
+      <w:r>
+        <w:rPr>
+          <w:rFonts w:ascii="Times New Roman" w:eastAsia="Times New Roman" w:hAnsi="Times New Roman" w:cs="Times New Roman"/>
+          <w:sz w:val="22"/>
+        </w:rPr>
+        <w:tab/>
+      </w:r>
+      <w:r>
+        <w:rPr>
+          <w:rFonts w:ascii="Times New Roman" w:eastAsia="Times New Roman" w:hAnsi="Times New Roman" w:cs="Times New Roman"/>
+          <w:sz w:val="22"/>
+        </w:rPr>
+        <w:t>The next milestone of our project is proof of concept and plan. At this stage, we will clarify our “minimal” core goals and provided some of our more “ambitious” full goals. To demonstrate our capability for accomplishing the core goals, we will elaborate on how to achieve some critical components of the project by providing written explanations, diagrams and code snippets. Some of the exciting parts that currently come to us include how to construct the parse, how to define and store each node, how we might recursively draw the diagram. We will also provide possible solutions to achieve the “ambitious” full goals. They will be in a similar format as the minimal goals. Considering the importance of achieving the core goals first, all members of the group will collaborate on providing methods to achieve them. We will also attempt to build a language that supports most of the features that we specified in the main goals. After completing this phase, we will move on to the full goals.</w:t>
+      </w:r>
+    </w:p>
+    <w:p>
+      <w:pPr>
+        <w:spacing w:line="360" w:lineRule="auto"/>
+        <w:ind w:firstLine="720"/>
         <w:rPr>
           <w:rFonts w:ascii="Times New Roman" w:eastAsia="Times New Roman" w:hAnsi="Times New Roman" w:cs="Times New Roman"/>
           <w:sz w:val="22"/>
@@ -1377,151 +1597,131 @@
           <w:sz w:val="22"/>
         </w:rPr>
       </w:pPr>
+      <w:r>
+        <w:rPr>
+          <w:rFonts w:ascii="Times New Roman" w:eastAsia="Times New Roman" w:hAnsi="Times New Roman" w:cs="Times New Roman"/>
+          <w:b/>
+          <w:bCs/>
+          <w:sz w:val="22"/>
+        </w:rPr>
+        <w:t>Literature</w:t>
+      </w:r>
+      <w:r>
+        <w:rPr>
+          <w:rFonts w:ascii="Times New Roman" w:eastAsia="Times New Roman" w:hAnsi="Times New Roman" w:cs="Times New Roman"/>
+          <w:b/>
+          <w:bCs/>
+          <w:sz w:val="22"/>
+        </w:rPr>
+        <w:t xml:space="preserve"> Review</w:t>
+      </w:r>
+    </w:p>
+    <w:p>
+      <w:pPr>
+        <w:spacing w:line="360" w:lineRule="auto"/>
+        <w:ind w:firstLine="720"/>
+        <w:rPr>
+          <w:rFonts w:ascii="Times New Roman" w:eastAsia="Times New Roman" w:hAnsi="Times New Roman" w:cs="Times New Roman"/>
+          <w:sz w:val="22"/>
+        </w:rPr>
+      </w:pPr>
+      <w:r>
+        <w:rPr>
+          <w:rFonts w:ascii="Times New Roman" w:eastAsia="Times New Roman" w:hAnsi="Times New Roman" w:cs="Times New Roman"/>
+          <w:sz w:val="22"/>
+        </w:rPr>
+        <w:t xml:space="preserve">In the article about graphical data flow programming language (Hunt, 1990), the author created a language that can generate flow charts, including a full set of data types and control flow </w:t>
+      </w:r>
+      <w:r>
+        <w:rPr>
+          <w:rFonts w:ascii="Times New Roman" w:eastAsia="Times New Roman" w:hAnsi="Times New Roman" w:cs="Times New Roman"/>
+          <w:sz w:val="22"/>
+        </w:rPr>
+        <w:lastRenderedPageBreak/>
+        <w:t xml:space="preserve">operators. Similar to the logic circuits, the language of the data flow chart involves a distinct definition of each operator and the way to connect them. We can obtain some useful design concepts from this language. </w:t>
+      </w:r>
+    </w:p>
+    <w:p>
+      <w:pPr>
+        <w:spacing w:line="360" w:lineRule="auto"/>
+        <w:ind w:firstLine="720"/>
+        <w:rPr>
+          <w:rFonts w:ascii="Times New Roman" w:eastAsia="Times New Roman" w:hAnsi="Times New Roman" w:cs="Times New Roman"/>
+          <w:sz w:val="22"/>
+        </w:rPr>
+      </w:pPr>
+      <w:r>
+        <w:rPr>
+          <w:rFonts w:ascii="Times New Roman" w:eastAsia="Times New Roman" w:hAnsi="Times New Roman" w:cs="Times New Roman"/>
+          <w:sz w:val="22"/>
+        </w:rPr>
+        <w:t>Another article (Ren, 2002) is about the language of generating abstract syntax trees. The author introduced the design and implementation of the parser and implementation of the tree generator. The design of the language was beginning with the general architecture of the language, and then the author introduced the implementation of the parser detailed with examples. He also mentioned some critical issues to consider about the parser, such as supporting grammar, which gives us some inspiration for designing our language. The author also provided source codes of this language, which is considered to be a useful reference.</w:t>
+      </w:r>
+    </w:p>
+    <w:p>
+      <w:pPr>
+        <w:spacing w:line="360" w:lineRule="auto"/>
+        <w:rPr>
+          <w:rFonts w:ascii="Times New Roman" w:eastAsia="Times New Roman" w:hAnsi="Times New Roman" w:cs="Times New Roman"/>
+          <w:sz w:val="22"/>
+        </w:rPr>
+      </w:pPr>
+    </w:p>
+    <w:p>
+      <w:pPr>
+        <w:spacing w:line="360" w:lineRule="auto"/>
+        <w:rPr>
+          <w:rFonts w:ascii="Times New Roman" w:eastAsia="Times New Roman" w:hAnsi="Times New Roman" w:cs="Times New Roman"/>
+          <w:sz w:val="22"/>
+        </w:rPr>
+      </w:pPr>
+    </w:p>
+    <w:p>
+      <w:pPr>
+        <w:spacing w:line="360" w:lineRule="auto"/>
+        <w:rPr>
+          <w:rFonts w:ascii="Times New Roman" w:eastAsia="Times New Roman" w:hAnsi="Times New Roman" w:cs="Times New Roman"/>
+          <w:sz w:val="22"/>
+        </w:rPr>
+      </w:pPr>
+    </w:p>
+    <w:p>
+      <w:pPr>
+        <w:spacing w:line="360" w:lineRule="auto"/>
+        <w:rPr>
+          <w:rFonts w:ascii="Times New Roman" w:eastAsia="Times New Roman" w:hAnsi="Times New Roman" w:cs="Times New Roman"/>
+          <w:sz w:val="22"/>
+        </w:rPr>
+      </w:pPr>
+    </w:p>
+    <w:p>
+      <w:pPr>
+        <w:spacing w:line="360" w:lineRule="auto"/>
+        <w:rPr>
+          <w:rFonts w:ascii="Times New Roman" w:eastAsia="Times New Roman" w:hAnsi="Times New Roman" w:cs="Times New Roman"/>
+          <w:sz w:val="22"/>
+        </w:rPr>
+      </w:pPr>
+    </w:p>
+    <w:p>
+      <w:pPr>
+        <w:spacing w:line="360" w:lineRule="auto"/>
+        <w:rPr>
+          <w:rFonts w:ascii="Times New Roman" w:eastAsia="Times New Roman" w:hAnsi="Times New Roman" w:cs="Times New Roman"/>
+          <w:sz w:val="22"/>
+        </w:rPr>
+      </w:pPr>
+    </w:p>
+    <w:p>
+      <w:pPr>
+        <w:spacing w:line="360" w:lineRule="auto"/>
+        <w:rPr>
+          <w:rFonts w:ascii="Times New Roman" w:eastAsia="Times New Roman" w:hAnsi="Times New Roman" w:cs="Times New Roman"/>
+          <w:sz w:val="22"/>
+        </w:rPr>
+      </w:pPr>
       <w:bookmarkStart w:id="4" w:name="_GoBack"/>
       <w:bookmarkEnd w:id="4"/>
-      <w:r>
-        <w:rPr>
-          <w:rFonts w:ascii="Times New Roman" w:eastAsia="Times New Roman" w:hAnsi="Times New Roman" w:cs="Times New Roman"/>
-          <w:b/>
-          <w:bCs/>
-          <w:sz w:val="22"/>
-        </w:rPr>
-        <w:t>Literature</w:t>
-      </w:r>
-      <w:r>
-        <w:rPr>
-          <w:rFonts w:ascii="Times New Roman" w:eastAsia="Times New Roman" w:hAnsi="Times New Roman" w:cs="Times New Roman"/>
-          <w:b/>
-          <w:bCs/>
-          <w:sz w:val="22"/>
-        </w:rPr>
-        <w:t xml:space="preserve"> Review</w:t>
-      </w:r>
-    </w:p>
-    <w:p>
-      <w:pPr>
-        <w:spacing w:line="360" w:lineRule="auto"/>
-        <w:ind w:firstLine="720"/>
-        <w:rPr>
-          <w:rFonts w:ascii="Times New Roman" w:eastAsia="Times New Roman" w:hAnsi="Times New Roman" w:cs="Times New Roman"/>
-          <w:sz w:val="22"/>
-        </w:rPr>
-      </w:pPr>
-      <w:r>
-        <w:rPr>
-          <w:rFonts w:ascii="Times New Roman" w:eastAsia="Times New Roman" w:hAnsi="Times New Roman" w:cs="Times New Roman"/>
-          <w:sz w:val="22"/>
-        </w:rPr>
-        <w:t xml:space="preserve">In the article about graphical data flow programming language (Hunt, 1990), the author created a language that can generate flow charts, including a full set of data types and control flow operators. Similar to the logic circuits, the language of the data flow chart involves a distinct definition of each operator and the way to connect them. We can obtain some useful design concepts from this language. </w:t>
-      </w:r>
-    </w:p>
-    <w:p>
-      <w:pPr>
-        <w:spacing w:line="360" w:lineRule="auto"/>
-        <w:ind w:firstLine="720"/>
-        <w:rPr>
-          <w:rFonts w:ascii="Times New Roman" w:eastAsia="Times New Roman" w:hAnsi="Times New Roman" w:cs="Times New Roman"/>
-          <w:sz w:val="22"/>
-        </w:rPr>
-      </w:pPr>
-      <w:r>
-        <w:rPr>
-          <w:rFonts w:ascii="Times New Roman" w:eastAsia="Times New Roman" w:hAnsi="Times New Roman" w:cs="Times New Roman"/>
-          <w:sz w:val="22"/>
-        </w:rPr>
-        <w:lastRenderedPageBreak/>
-        <w:t>Another article (Ren, 2002) is about the language of generating abstract syntax trees. The author introduced the design and implementation of the parser and implementation of the tree generator. The design of the language was beginning with the general architecture of the language, and then the author introduced the implementation of the parser detailed with examples. He also mentioned some critical issues to consider about the parser, such as supporting grammar, which gives us some inspiration for designing our language. The author also provided source codes of this language, which is considered to be a useful reference.</w:t>
-      </w:r>
-    </w:p>
-    <w:p>
-      <w:pPr>
-        <w:spacing w:line="360" w:lineRule="auto"/>
-        <w:rPr>
-          <w:rFonts w:ascii="Times New Roman" w:eastAsia="Times New Roman" w:hAnsi="Times New Roman" w:cs="Times New Roman"/>
-          <w:sz w:val="22"/>
-        </w:rPr>
-      </w:pPr>
-    </w:p>
-    <w:p>
-      <w:pPr>
-        <w:spacing w:line="360" w:lineRule="auto"/>
-        <w:rPr>
-          <w:rFonts w:ascii="Times New Roman" w:eastAsia="Times New Roman" w:hAnsi="Times New Roman" w:cs="Times New Roman"/>
-          <w:sz w:val="22"/>
-        </w:rPr>
-      </w:pPr>
-    </w:p>
-    <w:p>
-      <w:pPr>
-        <w:spacing w:line="360" w:lineRule="auto"/>
-        <w:rPr>
-          <w:rFonts w:ascii="Times New Roman" w:eastAsia="Times New Roman" w:hAnsi="Times New Roman" w:cs="Times New Roman"/>
-          <w:sz w:val="22"/>
-        </w:rPr>
-      </w:pPr>
-    </w:p>
-    <w:p>
-      <w:pPr>
-        <w:spacing w:line="360" w:lineRule="auto"/>
-        <w:rPr>
-          <w:rFonts w:ascii="Times New Roman" w:eastAsia="Times New Roman" w:hAnsi="Times New Roman" w:cs="Times New Roman"/>
-          <w:sz w:val="22"/>
-        </w:rPr>
-      </w:pPr>
-    </w:p>
-    <w:p>
-      <w:pPr>
-        <w:spacing w:line="360" w:lineRule="auto"/>
-        <w:rPr>
-          <w:rFonts w:ascii="Times New Roman" w:eastAsia="Times New Roman" w:hAnsi="Times New Roman" w:cs="Times New Roman"/>
-          <w:sz w:val="22"/>
-        </w:rPr>
-      </w:pPr>
-    </w:p>
-    <w:p>
-      <w:pPr>
-        <w:spacing w:line="360" w:lineRule="auto"/>
-        <w:rPr>
-          <w:rFonts w:ascii="Times New Roman" w:eastAsia="Times New Roman" w:hAnsi="Times New Roman" w:cs="Times New Roman"/>
-          <w:sz w:val="22"/>
-        </w:rPr>
-      </w:pPr>
-    </w:p>
-    <w:p>
-      <w:pPr>
-        <w:spacing w:line="360" w:lineRule="auto"/>
-        <w:rPr>
-          <w:rFonts w:ascii="Times New Roman" w:eastAsia="Times New Roman" w:hAnsi="Times New Roman" w:cs="Times New Roman"/>
-          <w:sz w:val="22"/>
-        </w:rPr>
-      </w:pPr>
-    </w:p>
-    <w:p>
-      <w:pPr>
-        <w:spacing w:line="360" w:lineRule="auto"/>
-        <w:rPr>
-          <w:rFonts w:ascii="Times New Roman" w:eastAsia="Times New Roman" w:hAnsi="Times New Roman" w:cs="Times New Roman"/>
-          <w:sz w:val="22"/>
-        </w:rPr>
-      </w:pPr>
-    </w:p>
-    <w:p>
-      <w:pPr>
-        <w:spacing w:line="360" w:lineRule="auto"/>
-        <w:rPr>
-          <w:rFonts w:ascii="Times New Roman" w:eastAsia="Times New Roman" w:hAnsi="Times New Roman" w:cs="Times New Roman"/>
-          <w:sz w:val="22"/>
-        </w:rPr>
-      </w:pPr>
-    </w:p>
-    <w:p>
-      <w:pPr>
-        <w:spacing w:line="360" w:lineRule="auto"/>
-        <w:rPr>
-          <w:rFonts w:ascii="Times New Roman" w:eastAsia="Times New Roman" w:hAnsi="Times New Roman" w:cs="Times New Roman"/>
-          <w:sz w:val="22"/>
-        </w:rPr>
-      </w:pPr>
     </w:p>
     <w:p>
       <w:pPr>
@@ -1679,7 +1879,7 @@
       </w:pPr>
     </w:pPrDefault>
   </w:docDefaults>
-  <w:latentStyles w:defLockedState="0" w:defUIPriority="99" w:defSemiHidden="0" w:defUnhideWhenUsed="0" w:defQFormat="0" w:count="376">
+  <w:latentStyles w:defLockedState="0" w:defUIPriority="99" w:defSemiHidden="0" w:defUnhideWhenUsed="0" w:defQFormat="0" w:count="377">
     <w:lsdException w:name="Normal" w:uiPriority="0" w:qFormat="1"/>
     <w:lsdException w:name="heading 1" w:uiPriority="9" w:qFormat="1"/>
     <w:lsdException w:name="heading 2" w:semiHidden="1" w:uiPriority="9" w:unhideWhenUsed="1" w:qFormat="1"/>
@@ -1785,7 +1985,6 @@
     <w:lsdException w:name="HTML Sample" w:semiHidden="1" w:unhideWhenUsed="1"/>
     <w:lsdException w:name="HTML Typewriter" w:semiHidden="1" w:unhideWhenUsed="1"/>
     <w:lsdException w:name="HTML Variable" w:semiHidden="1" w:unhideWhenUsed="1"/>
-    <w:lsdException w:name="Normal Table" w:semiHidden="1" w:unhideWhenUsed="1"/>
     <w:lsdException w:name="annotation subject" w:semiHidden="1" w:unhideWhenUsed="1"/>
     <w:lsdException w:name="No List" w:semiHidden="1" w:unhideWhenUsed="1"/>
     <w:lsdException w:name="Outline List 1" w:semiHidden="1" w:unhideWhenUsed="1"/>
@@ -1832,10 +2031,8 @@
     <w:lsdException w:name="Table Subtle 2" w:semiHidden="1" w:unhideWhenUsed="1"/>
     <w:lsdException w:name="Table Web 1" w:semiHidden="1" w:unhideWhenUsed="1"/>
     <w:lsdException w:name="Table Web 2" w:semiHidden="1" w:unhideWhenUsed="1"/>
-    <w:lsdException w:name="Table Web 3" w:semiHidden="1" w:unhideWhenUsed="1"/>
     <w:lsdException w:name="Balloon Text" w:semiHidden="1" w:unhideWhenUsed="1"/>
     <w:lsdException w:name="Table Grid" w:uiPriority="39"/>
-    <w:lsdException w:name="Table Theme" w:semiHidden="1" w:unhideWhenUsed="1"/>
     <w:lsdException w:name="Placeholder Text" w:semiHidden="1"/>
     <w:lsdException w:name="No Spacing" w:uiPriority="1" w:qFormat="1"/>
     <w:lsdException w:name="Light Shading" w:uiPriority="60"/>
@@ -2056,6 +2253,7 @@
     <w:lsdException w:name="Hashtag" w:semiHidden="1" w:unhideWhenUsed="1"/>
     <w:lsdException w:name="Unresolved Mention" w:semiHidden="1" w:unhideWhenUsed="1"/>
     <w:lsdException w:name="Smart Link" w:semiHidden="1" w:unhideWhenUsed="1"/>
+    <w:lsdException w:name="Smart Link Error" w:semiHidden="1" w:unhideWhenUsed="1"/>
   </w:latentStyles>
   <w:style w:type="paragraph" w:default="1" w:styleId="Normal">
     <w:name w:val="Normal"/>
@@ -2576,7 +2774,7 @@
 </file>
 
 <file path=customXml/itemProps2.xml><?xml version="1.0" encoding="utf-8"?>
-<ds:datastoreItem xmlns:ds="http://schemas.openxmlformats.org/officeDocument/2006/customXml" ds:itemID="{DF4B94EE-5B8F-2B45-BD1B-67A6135C0B71}">
+<ds:datastoreItem xmlns:ds="http://schemas.openxmlformats.org/officeDocument/2006/customXml" ds:itemID="{4098EBBA-4FA8-4F9D-A96C-E55533ED2415}">
   <ds:schemaRefs>
     <ds:schemaRef ds:uri="http://schemas.openxmlformats.org/officeDocument/2006/bibliography"/>
   </ds:schemaRefs>

</xml_diff>

<commit_message>
Revised and added Maxwell's paragraph forfinal milestoen
</commit_message>
<xml_diff>
--- a/project-proposal.docx
+++ b/project-proposal.docx
@@ -1325,7 +1325,7 @@
       <w:pPr>
         <w:spacing w:line="360" w:lineRule="auto"/>
         <w:rPr>
-          <w:rFonts w:ascii="Times New Roman" w:eastAsiaTheme="minorEastAsia" w:hAnsi="Times New Roman" w:cs="Times New Roman" w:hint="eastAsia"/>
+          <w:rFonts w:ascii="Times New Roman" w:eastAsiaTheme="minorEastAsia" w:hAnsi="Times New Roman" w:cs="Times New Roman"/>
           <w:sz w:val="22"/>
           <w:lang w:val="en-CA"/>
         </w:rPr>
@@ -1584,36 +1584,21 @@
           <w:rFonts w:ascii="Times New Roman" w:eastAsia="Times New Roman" w:hAnsi="Times New Roman" w:cs="Times New Roman"/>
           <w:sz w:val="22"/>
         </w:rPr>
-        <w:t>. We won’t spend much time on this part since the parsing tool we use is essentially the same as the one used in the lecture. The next part is interpretation. We will give examples of how we convert the expression to a specific data structure State. This data structure is used to record all the print stuff in the lecture, but here we will store the location of nodes and relationships between them. The last part will be the process of rendering. If the State stores a string, it can be printed with a straightforward expression, but what we have is the information of a diagram, so what we need is to draw every node and line depend on their types on the screen. Our poster will mostly be composed of diagrams such as logic circuits and a flow chart of how we approach the final project. We will try to make our poster presentation clear and exciting.</w:t>
-      </w:r>
-    </w:p>
-    <w:p>
-      <w:pPr>
-        <w:spacing w:line="360" w:lineRule="auto"/>
-        <w:rPr>
-          <w:rFonts w:ascii="Times New Roman" w:eastAsia="Times New Roman" w:hAnsi="Times New Roman" w:cs="Times New Roman"/>
-          <w:b/>
-          <w:bCs/>
-          <w:sz w:val="22"/>
-        </w:rPr>
-      </w:pPr>
-      <w:r>
-        <w:rPr>
-          <w:rFonts w:ascii="Times New Roman" w:eastAsia="Times New Roman" w:hAnsi="Times New Roman" w:cs="Times New Roman"/>
-          <w:b/>
-          <w:bCs/>
-          <w:sz w:val="22"/>
-        </w:rPr>
-        <w:t>Literature</w:t>
-      </w:r>
-      <w:r>
-        <w:rPr>
-          <w:rFonts w:ascii="Times New Roman" w:eastAsia="Times New Roman" w:hAnsi="Times New Roman" w:cs="Times New Roman"/>
-          <w:b/>
-          <w:bCs/>
-          <w:sz w:val="22"/>
-        </w:rPr>
-        <w:t xml:space="preserve"> Review</w:t>
+        <w:t xml:space="preserve">. We </w:t>
+      </w:r>
+      <w:r>
+        <w:rPr>
+          <w:rFonts w:ascii="Times New Roman" w:eastAsia="Times New Roman" w:hAnsi="Times New Roman" w:cs="Times New Roman"/>
+          <w:sz w:val="22"/>
+        </w:rPr>
+        <w:t>will not</w:t>
+      </w:r>
+      <w:r>
+        <w:rPr>
+          <w:rFonts w:ascii="Times New Roman" w:eastAsia="Times New Roman" w:hAnsi="Times New Roman" w:cs="Times New Roman"/>
+          <w:sz w:val="22"/>
+        </w:rPr>
+        <w:t xml:space="preserve"> spend much time on this part since the parsing tool we use is essentially the same as the one used in the lecture. The next part is interpretation. We will give examples of how we convert the expression to a specific data structure State. This data structure is used to record all the print stuff in the lecture, but here we will store the location of nodes and relationships between them. The last part will be the process of rendering. If the State stores a string, it can be printed with a straightforward expression, but what we have is the information of a diagram, so what we need is to draw every node and line depend on their types on the screen. Our poster will mostly be composed of diagrams such as logic circuits and a flow chart of how we approach the final project. We will try to make our poster presentation clear and exciting.</w:t>
       </w:r>
     </w:p>
     <w:p>
@@ -1630,7 +1615,114 @@
           <w:rFonts w:ascii="Times New Roman" w:eastAsia="Times New Roman" w:hAnsi="Times New Roman" w:cs="Times New Roman"/>
           <w:sz w:val="22"/>
         </w:rPr>
-        <w:t xml:space="preserve">In the article about graphical data flow programming language (Hunt, 1990), the author created a language that can generate flow charts, including a full set of data types and control flow </w:t>
+        <w:t xml:space="preserve">The </w:t>
+      </w:r>
+      <w:r>
+        <w:rPr>
+          <w:rFonts w:ascii="Times New Roman" w:eastAsia="Times New Roman" w:hAnsi="Times New Roman" w:cs="Times New Roman"/>
+          <w:sz w:val="22"/>
+        </w:rPr>
+        <w:t xml:space="preserve">concluding milestone </w:t>
+      </w:r>
+      <w:r>
+        <w:rPr>
+          <w:rFonts w:ascii="Times New Roman" w:eastAsia="Times New Roman" w:hAnsi="Times New Roman" w:cs="Times New Roman"/>
+          <w:sz w:val="22"/>
+        </w:rPr>
+        <w:t xml:space="preserve">of our project is the actual implementation of our language. </w:t>
+      </w:r>
+      <w:r>
+        <w:rPr>
+          <w:rFonts w:ascii="Times New Roman" w:eastAsia="Times New Roman" w:hAnsi="Times New Roman" w:cs="Times New Roman"/>
+          <w:sz w:val="22"/>
+        </w:rPr>
+        <w:t xml:space="preserve">The parse step of the language will </w:t>
+      </w:r>
+      <w:r>
+        <w:rPr>
+          <w:rFonts w:ascii="Times New Roman" w:eastAsia="Times New Roman" w:hAnsi="Times New Roman" w:cs="Times New Roman"/>
+          <w:sz w:val="22"/>
+        </w:rPr>
+        <w:t>use the classical “match” method provided in Racket to parse the input</w:t>
+      </w:r>
+      <w:r>
+        <w:rPr>
+          <w:rFonts w:ascii="Times New Roman" w:eastAsia="Times New Roman" w:hAnsi="Times New Roman" w:cs="Times New Roman"/>
+          <w:sz w:val="22"/>
+        </w:rPr>
+        <w:t xml:space="preserve"> </w:t>
+      </w:r>
+      <w:r>
+        <w:rPr>
+          <w:rFonts w:ascii="Times New Roman" w:eastAsia="Times New Roman" w:hAnsi="Times New Roman" w:cs="Times New Roman"/>
+          <w:sz w:val="22"/>
+        </w:rPr>
+        <w:t>i</w:t>
+      </w:r>
+      <w:r>
+        <w:rPr>
+          <w:rFonts w:ascii="Times New Roman" w:eastAsia="Times New Roman" w:hAnsi="Times New Roman" w:cs="Times New Roman"/>
+          <w:sz w:val="22"/>
+        </w:rPr>
+        <w:t>nstead of inputting a .txt file</w:t>
+      </w:r>
+      <w:r>
+        <w:rPr>
+          <w:rFonts w:ascii="Times New Roman" w:eastAsia="Times New Roman" w:hAnsi="Times New Roman" w:cs="Times New Roman"/>
+          <w:sz w:val="22"/>
+        </w:rPr>
+        <w:t>. This is because the latter</w:t>
+      </w:r>
+      <w:r>
+        <w:rPr>
+          <w:rFonts w:ascii="Times New Roman" w:eastAsia="Times New Roman" w:hAnsi="Times New Roman" w:cs="Times New Roman"/>
+          <w:sz w:val="22"/>
+        </w:rPr>
+        <w:t xml:space="preserve"> would require extra time researching on topics such as I/O streams and </w:t>
+      </w:r>
+      <w:r>
+        <w:rPr>
+          <w:rFonts w:ascii="Times New Roman" w:eastAsia="Times New Roman" w:hAnsi="Times New Roman" w:cs="Times New Roman"/>
+          <w:sz w:val="22"/>
+        </w:rPr>
+        <w:t>parser generators</w:t>
+      </w:r>
+      <w:r>
+        <w:rPr>
+          <w:rFonts w:ascii="Times New Roman" w:eastAsia="Times New Roman" w:hAnsi="Times New Roman" w:cs="Times New Roman"/>
+          <w:sz w:val="22"/>
+        </w:rPr>
+        <w:t xml:space="preserve">. </w:t>
+      </w:r>
+      <w:r>
+        <w:rPr>
+          <w:rFonts w:ascii="Times New Roman" w:eastAsia="Times New Roman" w:hAnsi="Times New Roman" w:cs="Times New Roman"/>
+          <w:sz w:val="22"/>
+        </w:rPr>
+        <w:t>However, the</w:t>
+      </w:r>
+      <w:r>
+        <w:rPr>
+          <w:rFonts w:ascii="Times New Roman" w:eastAsia="Times New Roman" w:hAnsi="Times New Roman" w:cs="Times New Roman"/>
+          <w:sz w:val="22"/>
+        </w:rPr>
+        <w:t xml:space="preserve"> </w:t>
+      </w:r>
+      <w:bookmarkStart w:id="4" w:name="_GoBack"/>
+      <w:bookmarkEnd w:id="4"/>
+      <w:r>
+        <w:rPr>
+          <w:rFonts w:ascii="Times New Roman" w:eastAsia="Times New Roman" w:hAnsi="Times New Roman" w:cs="Times New Roman"/>
+          <w:sz w:val="22"/>
+        </w:rPr>
+        <w:t>majority of our effort</w:t>
+      </w:r>
+      <w:r>
+        <w:rPr>
+          <w:rFonts w:ascii="Times New Roman" w:eastAsia="Times New Roman" w:hAnsi="Times New Roman" w:cs="Times New Roman"/>
+          <w:sz w:val="22"/>
+        </w:rPr>
+        <w:t xml:space="preserve"> will be </w:t>
       </w:r>
       <w:r>
         <w:rPr>
@@ -1638,7 +1730,92 @@
           <w:sz w:val="22"/>
         </w:rPr>
         <w:lastRenderedPageBreak/>
-        <w:t xml:space="preserve">operators. Similar to the logic circuits, the language of the data flow chart involves a distinct definition of each operator and the way to connect them. We can obtain some useful design concepts from this language. </w:t>
+        <w:t xml:space="preserve">spent on the interpreter, which is supposed to output images of the corresponding logical circuit. </w:t>
+      </w:r>
+      <w:r>
+        <w:rPr>
+          <w:rFonts w:ascii="Times New Roman" w:eastAsia="Times New Roman" w:hAnsi="Times New Roman" w:cs="Times New Roman"/>
+          <w:sz w:val="22"/>
+        </w:rPr>
+        <w:t>Having completed our background research and proof of concept, we imagine our actual implementation will not differ too much from the plans we laid in the earlier steps</w:t>
+      </w:r>
+      <w:r>
+        <w:rPr>
+          <w:rFonts w:ascii="Times New Roman" w:eastAsia="Times New Roman" w:hAnsi="Times New Roman" w:cs="Times New Roman"/>
+          <w:sz w:val="22"/>
+        </w:rPr>
+        <w:t xml:space="preserve">. The </w:t>
+      </w:r>
+      <w:r>
+        <w:rPr>
+          <w:rFonts w:ascii="Times New Roman" w:eastAsia="Times New Roman" w:hAnsi="Times New Roman" w:cs="Times New Roman"/>
+          <w:sz w:val="22"/>
+        </w:rPr>
+        <w:t>more challenging</w:t>
+      </w:r>
+      <w:r>
+        <w:rPr>
+          <w:rFonts w:ascii="Times New Roman" w:eastAsia="Times New Roman" w:hAnsi="Times New Roman" w:cs="Times New Roman"/>
+          <w:sz w:val="22"/>
+        </w:rPr>
+        <w:t xml:space="preserve"> </w:t>
+      </w:r>
+      <w:r>
+        <w:rPr>
+          <w:rFonts w:ascii="Times New Roman" w:eastAsia="Times New Roman" w:hAnsi="Times New Roman" w:cs="Times New Roman"/>
+          <w:sz w:val="22"/>
+        </w:rPr>
+        <w:t>aspects of our core goals like</w:t>
+      </w:r>
+      <w:r>
+        <w:rPr>
+          <w:rFonts w:ascii="Times New Roman" w:eastAsia="Times New Roman" w:hAnsi="Times New Roman" w:cs="Times New Roman"/>
+          <w:sz w:val="22"/>
+        </w:rPr>
+        <w:t xml:space="preserve"> the wiring and position of gates and inputs </w:t>
+      </w:r>
+      <w:r>
+        <w:rPr>
+          <w:rFonts w:ascii="Times New Roman" w:eastAsia="Times New Roman" w:hAnsi="Times New Roman" w:cs="Times New Roman"/>
+          <w:sz w:val="22"/>
+        </w:rPr>
+        <w:t xml:space="preserve">should also be mostly resolved by this point. Moreover, we will </w:t>
+      </w:r>
+      <w:r>
+        <w:rPr>
+          <w:rFonts w:ascii="Times New Roman" w:eastAsia="Times New Roman" w:hAnsi="Times New Roman" w:cs="Times New Roman"/>
+          <w:sz w:val="22"/>
+        </w:rPr>
+        <w:t>add the implementation for some of our full goals depending on the circumstances. We anticipate the final LECO language to be practically useable and helpful in real-life settings.</w:t>
+      </w:r>
+    </w:p>
+    <w:p>
+      <w:pPr>
+        <w:spacing w:line="360" w:lineRule="auto"/>
+        <w:rPr>
+          <w:rFonts w:ascii="Times New Roman" w:eastAsia="Times New Roman" w:hAnsi="Times New Roman" w:cs="Times New Roman"/>
+          <w:b/>
+          <w:bCs/>
+          <w:sz w:val="22"/>
+        </w:rPr>
+      </w:pPr>
+      <w:r>
+        <w:rPr>
+          <w:rFonts w:ascii="Times New Roman" w:eastAsia="Times New Roman" w:hAnsi="Times New Roman" w:cs="Times New Roman"/>
+          <w:b/>
+          <w:bCs/>
+          <w:sz w:val="22"/>
+        </w:rPr>
+        <w:t>Literature</w:t>
+      </w:r>
+      <w:r>
+        <w:rPr>
+          <w:rFonts w:ascii="Times New Roman" w:eastAsia="Times New Roman" w:hAnsi="Times New Roman" w:cs="Times New Roman"/>
+          <w:b/>
+          <w:bCs/>
+          <w:sz w:val="22"/>
+        </w:rPr>
+        <w:t xml:space="preserve"> Review</w:t>
       </w:r>
     </w:p>
     <w:p>
@@ -1655,79 +1832,34 @@
           <w:rFonts w:ascii="Times New Roman" w:eastAsia="Times New Roman" w:hAnsi="Times New Roman" w:cs="Times New Roman"/>
           <w:sz w:val="22"/>
         </w:rPr>
-        <w:t>Another article (Ren, 2002) is about the language of generating abstract syntax trees. The author introduced the design and implementation of the parser and implementation of the tree generator. The design of the language was beginning with the general architecture of the language, and then the author introduced the implementation of the parser detailed with examples. He also mentioned some critical issues to consider about the parser, such as supporting grammar, which gives us some inspiration for designing our language. The author also provided source codes of this language, which is considered to be a useful reference.</w:t>
+        <w:t xml:space="preserve">In the article about graphical data flow programming language (Hunt, 1990), the author created a language that can generate flow charts, including a full set of data types and control flow operators. Similar to the logic circuits, the language of the data flow chart involves a distinct definition of each operator and the way to connect them. We can obtain some useful design concepts from this language. </w:t>
       </w:r>
     </w:p>
     <w:p>
       <w:pPr>
         <w:spacing w:line="360" w:lineRule="auto"/>
+        <w:ind w:firstLine="720"/>
         <w:rPr>
           <w:rFonts w:ascii="Times New Roman" w:eastAsia="Times New Roman" w:hAnsi="Times New Roman" w:cs="Times New Roman"/>
           <w:sz w:val="22"/>
         </w:rPr>
       </w:pPr>
+      <w:r>
+        <w:rPr>
+          <w:rFonts w:ascii="Times New Roman" w:eastAsia="Times New Roman" w:hAnsi="Times New Roman" w:cs="Times New Roman"/>
+          <w:sz w:val="22"/>
+        </w:rPr>
+        <w:t>Another article (Ren, 2002) is about the language of generating abstract syntax trees. The author introduced the design and implementation of the parser and implementation of the tree generator. The design of the language was beginning with the general architecture of the language, and then the author introduced the implementation of the parser detailed with examples. He also mentioned some critical issues to consider about the parser, such as supporting grammar, which gives us some inspiration for designing our language. The author also provided source codes of this language, which is considered to be a useful reference.</w:t>
+      </w:r>
     </w:p>
     <w:p>
       <w:pPr>
         <w:spacing w:line="360" w:lineRule="auto"/>
-        <w:rPr>
-          <w:rFonts w:ascii="Times New Roman" w:eastAsia="Times New Roman" w:hAnsi="Times New Roman" w:cs="Times New Roman"/>
-          <w:sz w:val="22"/>
-        </w:rPr>
-      </w:pPr>
-    </w:p>
-    <w:p>
-      <w:pPr>
-        <w:spacing w:line="360" w:lineRule="auto"/>
-        <w:rPr>
-          <w:rFonts w:ascii="Times New Roman" w:eastAsia="Times New Roman" w:hAnsi="Times New Roman" w:cs="Times New Roman"/>
-          <w:sz w:val="22"/>
-        </w:rPr>
-      </w:pPr>
-    </w:p>
-    <w:p>
-      <w:pPr>
-        <w:spacing w:line="360" w:lineRule="auto"/>
-        <w:rPr>
-          <w:rFonts w:ascii="Times New Roman" w:eastAsia="Times New Roman" w:hAnsi="Times New Roman" w:cs="Times New Roman"/>
-          <w:sz w:val="22"/>
-        </w:rPr>
-      </w:pPr>
-    </w:p>
-    <w:p>
-      <w:pPr>
-        <w:spacing w:line="360" w:lineRule="auto"/>
-        <w:rPr>
-          <w:rFonts w:ascii="Times New Roman" w:eastAsia="Times New Roman" w:hAnsi="Times New Roman" w:cs="Times New Roman"/>
-          <w:sz w:val="22"/>
-        </w:rPr>
-      </w:pPr>
-    </w:p>
-    <w:p>
-      <w:pPr>
-        <w:spacing w:line="360" w:lineRule="auto"/>
-        <w:rPr>
-          <w:rFonts w:ascii="Times New Roman" w:eastAsia="Times New Roman" w:hAnsi="Times New Roman" w:cs="Times New Roman"/>
-          <w:sz w:val="22"/>
-        </w:rPr>
-      </w:pPr>
-    </w:p>
-    <w:p>
-      <w:pPr>
-        <w:spacing w:line="360" w:lineRule="auto"/>
-        <w:rPr>
-          <w:rFonts w:ascii="Times New Roman" w:eastAsia="Times New Roman" w:hAnsi="Times New Roman" w:cs="Times New Roman"/>
-          <w:sz w:val="22"/>
-        </w:rPr>
-      </w:pPr>
-      <w:bookmarkStart w:id="4" w:name="_GoBack"/>
-      <w:bookmarkEnd w:id="4"/>
-    </w:p>
-    <w:p>
-      <w:pPr>
-        <w:spacing w:line="360" w:lineRule="auto"/>
-        <w:rPr>
-          <w:rFonts w:ascii="Times New Roman" w:eastAsia="Times New Roman" w:hAnsi="Times New Roman" w:cs="Times New Roman"/>
+        <w:jc w:val="center"/>
+        <w:rPr>
+          <w:rFonts w:ascii="Times New Roman" w:eastAsia="Times New Roman" w:hAnsi="Times New Roman" w:cs="Times New Roman"/>
+          <w:b/>
+          <w:bCs/>
           <w:sz w:val="22"/>
         </w:rPr>
       </w:pPr>
@@ -1985,6 +2117,7 @@
     <w:lsdException w:name="HTML Sample" w:semiHidden="1" w:unhideWhenUsed="1"/>
     <w:lsdException w:name="HTML Typewriter" w:semiHidden="1" w:unhideWhenUsed="1"/>
     <w:lsdException w:name="HTML Variable" w:semiHidden="1" w:unhideWhenUsed="1"/>
+    <w:lsdException w:name="Normal Table" w:semiHidden="1" w:unhideWhenUsed="1"/>
     <w:lsdException w:name="annotation subject" w:semiHidden="1" w:unhideWhenUsed="1"/>
     <w:lsdException w:name="No List" w:semiHidden="1" w:unhideWhenUsed="1"/>
     <w:lsdException w:name="Outline List 1" w:semiHidden="1" w:unhideWhenUsed="1"/>
@@ -2031,8 +2164,10 @@
     <w:lsdException w:name="Table Subtle 2" w:semiHidden="1" w:unhideWhenUsed="1"/>
     <w:lsdException w:name="Table Web 1" w:semiHidden="1" w:unhideWhenUsed="1"/>
     <w:lsdException w:name="Table Web 2" w:semiHidden="1" w:unhideWhenUsed="1"/>
+    <w:lsdException w:name="Table Web 3" w:semiHidden="1" w:unhideWhenUsed="1"/>
     <w:lsdException w:name="Balloon Text" w:semiHidden="1" w:unhideWhenUsed="1"/>
     <w:lsdException w:name="Table Grid" w:uiPriority="39"/>
+    <w:lsdException w:name="Table Theme" w:semiHidden="1" w:unhideWhenUsed="1"/>
     <w:lsdException w:name="Placeholder Text" w:semiHidden="1"/>
     <w:lsdException w:name="No Spacing" w:uiPriority="1" w:qFormat="1"/>
     <w:lsdException w:name="Light Shading" w:uiPriority="60"/>
@@ -2774,7 +2909,7 @@
 </file>
 
 <file path=customXml/itemProps2.xml><?xml version="1.0" encoding="utf-8"?>
-<ds:datastoreItem xmlns:ds="http://schemas.openxmlformats.org/officeDocument/2006/customXml" ds:itemID="{4098EBBA-4FA8-4F9D-A96C-E55533ED2415}">
+<ds:datastoreItem xmlns:ds="http://schemas.openxmlformats.org/officeDocument/2006/customXml" ds:itemID="{620AB478-7AF0-49BF-99CA-46568CC215F4}">
   <ds:schemaRefs>
     <ds:schemaRef ds:uri="http://schemas.openxmlformats.org/officeDocument/2006/bibliography"/>
   </ds:schemaRefs>

</xml_diff>